<commit_message>
Doc: Final version of 'Report Document' added to 'documentation' folder.
</commit_message>
<xml_diff>
--- a/documentation/Procedural Programming - Report Document.docx
+++ b/documentation/Procedural Programming - Report Document.docx
@@ -9,6 +9,7 @@
           <w:u w:val="single"/>
         </w:rPr>
       </w:pPr>
+      <w:bookmarkStart w:name="_Toc681789424" w:id="1343920261"/>
       <w:r>
         <w:rPr>
           <w:u w:val="single"/>
@@ -21,6 +22,7 @@
         </w:rPr>
         <w:t>Document</w:t>
       </w:r>
+      <w:bookmarkEnd w:id="1343920261"/>
     </w:p>
     <w:p xmlns:wp14="http://schemas.microsoft.com/office/word/2010/wordml" wp14:paraId="7D8840EA" wp14:textId="6E5FCD0F">
       <w:pPr>
@@ -60,10 +62,445 @@
       </w:r>
     </w:p>
     <w:p xmlns:wp14="http://schemas.microsoft.com/office/word/2010/wordml" wp14:paraId="49F17128" wp14:textId="60265A1D"/>
+    <w:sdt>
+      <w:sdtPr>
+        <w:id w:val="343342737"/>
+        <w:docPartObj>
+          <w:docPartGallery w:val="Table of Contents"/>
+          <w:docPartUnique/>
+        </w:docPartObj>
+      </w:sdtPr>
+      <w:sdtContent>
+        <w:p>
+          <w:pPr>
+            <w:pStyle w:val="TOC1"/>
+            <w:tabs>
+              <w:tab w:val="right" w:leader="dot" w:pos="9015"/>
+            </w:tabs>
+            <w:bidi w:val="0"/>
+            <w:rPr>
+              <w:rStyle w:val="Hyperlink"/>
+            </w:rPr>
+          </w:pPr>
+          <w:r>
+            <w:fldChar w:fldCharType="begin"/>
+          </w:r>
+          <w:r>
+            <w:instrText xml:space="preserve">TOC \o "1-9" \z \u \h</w:instrText>
+          </w:r>
+          <w:r>
+            <w:fldChar w:fldCharType="separate"/>
+          </w:r>
+          <w:hyperlink w:anchor="_Toc681789424">
+            <w:r>
+              <w:rPr>
+                <w:rStyle w:val="Hyperlink"/>
+              </w:rPr>
+              <w:t>Procedural Programming – Report Document</w:t>
+            </w:r>
+            <w:r>
+              <w:tab/>
+            </w:r>
+            <w:r>
+              <w:fldChar w:fldCharType="begin"/>
+            </w:r>
+            <w:r>
+              <w:instrText xml:space="preserve">PAGEREF _Toc681789424 \h</w:instrText>
+            </w:r>
+            <w:r>
+              <w:fldChar w:fldCharType="separate"/>
+            </w:r>
+            <w:r>
+              <w:rPr>
+                <w:rStyle w:val="Hyperlink"/>
+              </w:rPr>
+              <w:t>1</w:t>
+            </w:r>
+            <w:r>
+              <w:fldChar w:fldCharType="end"/>
+            </w:r>
+          </w:hyperlink>
+        </w:p>
+        <w:p>
+          <w:pPr>
+            <w:pStyle w:val="TOC2"/>
+            <w:tabs>
+              <w:tab w:val="right" w:leader="dot" w:pos="9015"/>
+            </w:tabs>
+            <w:bidi w:val="0"/>
+            <w:rPr>
+              <w:rStyle w:val="Hyperlink"/>
+            </w:rPr>
+          </w:pPr>
+          <w:hyperlink w:anchor="_Toc936567840">
+            <w:r>
+              <w:rPr>
+                <w:rStyle w:val="Hyperlink"/>
+              </w:rPr>
+              <w:t>Task 1 –  Understanding Procedural Programming</w:t>
+            </w:r>
+            <w:r>
+              <w:tab/>
+            </w:r>
+            <w:r>
+              <w:fldChar w:fldCharType="begin"/>
+            </w:r>
+            <w:r>
+              <w:instrText xml:space="preserve">PAGEREF _Toc936567840 \h</w:instrText>
+            </w:r>
+            <w:r>
+              <w:fldChar w:fldCharType="separate"/>
+            </w:r>
+            <w:r>
+              <w:rPr>
+                <w:rStyle w:val="Hyperlink"/>
+              </w:rPr>
+              <w:t>1</w:t>
+            </w:r>
+            <w:r>
+              <w:fldChar w:fldCharType="end"/>
+            </w:r>
+          </w:hyperlink>
+        </w:p>
+        <w:p>
+          <w:pPr>
+            <w:pStyle w:val="TOC3"/>
+            <w:tabs>
+              <w:tab w:val="right" w:leader="dot" w:pos="9015"/>
+            </w:tabs>
+            <w:bidi w:val="0"/>
+            <w:rPr>
+              <w:rStyle w:val="Hyperlink"/>
+            </w:rPr>
+          </w:pPr>
+          <w:hyperlink w:anchor="_Toc1318658030">
+            <w:r>
+              <w:rPr>
+                <w:rStyle w:val="Hyperlink"/>
+              </w:rPr>
+              <w:t>Introduction</w:t>
+            </w:r>
+            <w:r>
+              <w:tab/>
+            </w:r>
+            <w:r>
+              <w:fldChar w:fldCharType="begin"/>
+            </w:r>
+            <w:r>
+              <w:instrText xml:space="preserve">PAGEREF _Toc1318658030 \h</w:instrText>
+            </w:r>
+            <w:r>
+              <w:fldChar w:fldCharType="separate"/>
+            </w:r>
+            <w:r>
+              <w:rPr>
+                <w:rStyle w:val="Hyperlink"/>
+              </w:rPr>
+              <w:t>1</w:t>
+            </w:r>
+            <w:r>
+              <w:fldChar w:fldCharType="end"/>
+            </w:r>
+          </w:hyperlink>
+        </w:p>
+        <w:p>
+          <w:pPr>
+            <w:pStyle w:val="TOC3"/>
+            <w:tabs>
+              <w:tab w:val="right" w:leader="dot" w:pos="9015"/>
+            </w:tabs>
+            <w:bidi w:val="0"/>
+            <w:rPr>
+              <w:rStyle w:val="Hyperlink"/>
+            </w:rPr>
+          </w:pPr>
+          <w:hyperlink w:anchor="_Toc2050507597">
+            <w:r>
+              <w:rPr>
+                <w:rStyle w:val="Hyperlink"/>
+              </w:rPr>
+              <w:t>Advantages</w:t>
+            </w:r>
+            <w:r>
+              <w:tab/>
+            </w:r>
+            <w:r>
+              <w:fldChar w:fldCharType="begin"/>
+            </w:r>
+            <w:r>
+              <w:instrText xml:space="preserve">PAGEREF _Toc2050507597 \h</w:instrText>
+            </w:r>
+            <w:r>
+              <w:fldChar w:fldCharType="separate"/>
+            </w:r>
+            <w:r>
+              <w:rPr>
+                <w:rStyle w:val="Hyperlink"/>
+              </w:rPr>
+              <w:t>1</w:t>
+            </w:r>
+            <w:r>
+              <w:fldChar w:fldCharType="end"/>
+            </w:r>
+          </w:hyperlink>
+        </w:p>
+        <w:p>
+          <w:pPr>
+            <w:pStyle w:val="TOC3"/>
+            <w:tabs>
+              <w:tab w:val="right" w:leader="dot" w:pos="9015"/>
+            </w:tabs>
+            <w:bidi w:val="0"/>
+            <w:rPr>
+              <w:rStyle w:val="Hyperlink"/>
+            </w:rPr>
+          </w:pPr>
+          <w:hyperlink w:anchor="_Toc1748517787">
+            <w:r>
+              <w:rPr>
+                <w:rStyle w:val="Hyperlink"/>
+              </w:rPr>
+              <w:t>Disadvantages</w:t>
+            </w:r>
+            <w:r>
+              <w:tab/>
+            </w:r>
+            <w:r>
+              <w:fldChar w:fldCharType="begin"/>
+            </w:r>
+            <w:r>
+              <w:instrText xml:space="preserve">PAGEREF _Toc1748517787 \h</w:instrText>
+            </w:r>
+            <w:r>
+              <w:fldChar w:fldCharType="separate"/>
+            </w:r>
+            <w:r>
+              <w:rPr>
+                <w:rStyle w:val="Hyperlink"/>
+              </w:rPr>
+              <w:t>2</w:t>
+            </w:r>
+            <w:r>
+              <w:fldChar w:fldCharType="end"/>
+            </w:r>
+          </w:hyperlink>
+        </w:p>
+        <w:p>
+          <w:pPr>
+            <w:pStyle w:val="TOC3"/>
+            <w:tabs>
+              <w:tab w:val="right" w:leader="dot" w:pos="9015"/>
+            </w:tabs>
+            <w:bidi w:val="0"/>
+            <w:rPr>
+              <w:rStyle w:val="Hyperlink"/>
+            </w:rPr>
+          </w:pPr>
+          <w:hyperlink w:anchor="_Toc1245467996">
+            <w:r>
+              <w:rPr>
+                <w:rStyle w:val="Hyperlink"/>
+              </w:rPr>
+              <w:t>Best Suited For</w:t>
+            </w:r>
+            <w:r>
+              <w:tab/>
+            </w:r>
+            <w:r>
+              <w:fldChar w:fldCharType="begin"/>
+            </w:r>
+            <w:r>
+              <w:instrText xml:space="preserve">PAGEREF _Toc1245467996 \h</w:instrText>
+            </w:r>
+            <w:r>
+              <w:fldChar w:fldCharType="separate"/>
+            </w:r>
+            <w:r>
+              <w:rPr>
+                <w:rStyle w:val="Hyperlink"/>
+              </w:rPr>
+              <w:t>2</w:t>
+            </w:r>
+            <w:r>
+              <w:fldChar w:fldCharType="end"/>
+            </w:r>
+          </w:hyperlink>
+        </w:p>
+        <w:p>
+          <w:pPr>
+            <w:pStyle w:val="TOC3"/>
+            <w:tabs>
+              <w:tab w:val="right" w:leader="dot" w:pos="9015"/>
+            </w:tabs>
+            <w:bidi w:val="0"/>
+            <w:rPr>
+              <w:rStyle w:val="Hyperlink"/>
+            </w:rPr>
+          </w:pPr>
+          <w:hyperlink w:anchor="_Toc511365391">
+            <w:r>
+              <w:rPr>
+                <w:rStyle w:val="Hyperlink"/>
+              </w:rPr>
+              <w:t>Conclusion</w:t>
+            </w:r>
+            <w:r>
+              <w:tab/>
+            </w:r>
+            <w:r>
+              <w:fldChar w:fldCharType="begin"/>
+            </w:r>
+            <w:r>
+              <w:instrText xml:space="preserve">PAGEREF _Toc511365391 \h</w:instrText>
+            </w:r>
+            <w:r>
+              <w:fldChar w:fldCharType="separate"/>
+            </w:r>
+            <w:r>
+              <w:rPr>
+                <w:rStyle w:val="Hyperlink"/>
+              </w:rPr>
+              <w:t>2</w:t>
+            </w:r>
+            <w:r>
+              <w:fldChar w:fldCharType="end"/>
+            </w:r>
+          </w:hyperlink>
+        </w:p>
+        <w:p>
+          <w:pPr>
+            <w:pStyle w:val="TOC2"/>
+            <w:tabs>
+              <w:tab w:val="right" w:leader="dot" w:pos="9015"/>
+            </w:tabs>
+            <w:bidi w:val="0"/>
+            <w:rPr>
+              <w:rStyle w:val="Hyperlink"/>
+            </w:rPr>
+          </w:pPr>
+          <w:hyperlink w:anchor="_Toc1315843792">
+            <w:r>
+              <w:rPr>
+                <w:rStyle w:val="Hyperlink"/>
+              </w:rPr>
+              <w:t>Task 4i – Tests conducted on the application</w:t>
+            </w:r>
+            <w:r>
+              <w:tab/>
+            </w:r>
+            <w:r>
+              <w:fldChar w:fldCharType="begin"/>
+            </w:r>
+            <w:r>
+              <w:instrText xml:space="preserve">PAGEREF _Toc1315843792 \h</w:instrText>
+            </w:r>
+            <w:r>
+              <w:fldChar w:fldCharType="separate"/>
+            </w:r>
+            <w:r>
+              <w:rPr>
+                <w:rStyle w:val="Hyperlink"/>
+              </w:rPr>
+              <w:t>2</w:t>
+            </w:r>
+            <w:r>
+              <w:fldChar w:fldCharType="end"/>
+            </w:r>
+          </w:hyperlink>
+        </w:p>
+        <w:p>
+          <w:pPr>
+            <w:pStyle w:val="TOC2"/>
+            <w:tabs>
+              <w:tab w:val="right" w:leader="dot" w:pos="9015"/>
+            </w:tabs>
+            <w:bidi w:val="0"/>
+            <w:rPr>
+              <w:rStyle w:val="Hyperlink"/>
+            </w:rPr>
+          </w:pPr>
+          <w:hyperlink w:anchor="_Toc237905061">
+            <w:r>
+              <w:rPr>
+                <w:rStyle w:val="Hyperlink"/>
+              </w:rPr>
+              <w:t>Task 4ii – Recommendations for improvements</w:t>
+            </w:r>
+            <w:r>
+              <w:tab/>
+            </w:r>
+            <w:r>
+              <w:fldChar w:fldCharType="begin"/>
+            </w:r>
+            <w:r>
+              <w:instrText xml:space="preserve">PAGEREF _Toc237905061 \h</w:instrText>
+            </w:r>
+            <w:r>
+              <w:fldChar w:fldCharType="separate"/>
+            </w:r>
+            <w:r>
+              <w:rPr>
+                <w:rStyle w:val="Hyperlink"/>
+              </w:rPr>
+              <w:t>4</w:t>
+            </w:r>
+            <w:r>
+              <w:fldChar w:fldCharType="end"/>
+            </w:r>
+          </w:hyperlink>
+        </w:p>
+        <w:p>
+          <w:pPr>
+            <w:pStyle w:val="TOC2"/>
+            <w:tabs>
+              <w:tab w:val="right" w:leader="dot" w:pos="9015"/>
+            </w:tabs>
+            <w:bidi w:val="0"/>
+            <w:rPr>
+              <w:rStyle w:val="Hyperlink"/>
+            </w:rPr>
+          </w:pPr>
+          <w:hyperlink w:anchor="_Toc1715880366">
+            <w:r>
+              <w:rPr>
+                <w:rStyle w:val="Hyperlink"/>
+              </w:rPr>
+              <w:t>Sources:</w:t>
+            </w:r>
+            <w:r>
+              <w:tab/>
+            </w:r>
+            <w:r>
+              <w:fldChar w:fldCharType="begin"/>
+            </w:r>
+            <w:r>
+              <w:instrText xml:space="preserve">PAGEREF _Toc1715880366 \h</w:instrText>
+            </w:r>
+            <w:r>
+              <w:fldChar w:fldCharType="separate"/>
+            </w:r>
+            <w:r>
+              <w:rPr>
+                <w:rStyle w:val="Hyperlink"/>
+              </w:rPr>
+              <w:t>5</w:t>
+            </w:r>
+            <w:r>
+              <w:fldChar w:fldCharType="end"/>
+            </w:r>
+          </w:hyperlink>
+          <w:r>
+            <w:fldChar w:fldCharType="end"/>
+          </w:r>
+        </w:p>
+      </w:sdtContent>
+    </w:sdt>
+    <w:p/>
     <w:p xmlns:wp14="http://schemas.microsoft.com/office/word/2010/wordml" wp14:paraId="2C1FCE11" wp14:textId="3646E3E5">
       <w:pPr>
         <w:pStyle w:val="Heading2"/>
       </w:pPr>
+      <w:bookmarkStart w:name="_Toc936567840" w:id="29422283"/>
       <w:r>
         <w:rPr/>
         <w:t>Task 1</w:t>
@@ -86,6 +523,7 @@
         <w:rPr/>
         <w:t xml:space="preserve"> Procedural Programming</w:t>
       </w:r>
+      <w:bookmarkEnd w:id="29422283"/>
     </w:p>
     <w:p xmlns:wp14="http://schemas.microsoft.com/office/word/2010/wordml" wp14:paraId="7A79A19C" wp14:textId="51F1C177">
       <w:pPr>
@@ -129,61 +567,341 @@
       <w:pPr>
         <w:pStyle w:val="Heading3"/>
       </w:pPr>
+      <w:bookmarkStart w:name="_Toc1318658030" w:id="808379453"/>
       <w:r>
         <w:rPr/>
         <w:t>Introduction</w:t>
       </w:r>
-    </w:p>
-    <w:p xmlns:wp14="http://schemas.microsoft.com/office/word/2010/wordml" wp14:paraId="37BC4764" wp14:textId="415497B2"/>
+      <w:bookmarkEnd w:id="808379453"/>
+    </w:p>
+    <w:p xmlns:wp14="http://schemas.microsoft.com/office/word/2010/wordml" wp14:paraId="37BC4764" wp14:textId="687D8C2C">
+      <w:r>
+        <w:rPr/>
+        <w:t xml:space="preserve">A ‘Paradigm’ in programming is a set of rules and ideas agreed when producing a piece of software. </w:t>
+      </w:r>
+      <w:r>
+        <w:rPr/>
+        <w:t xml:space="preserve">The chosen paradigm </w:t>
+      </w:r>
+      <w:r>
+        <w:rPr/>
+        <w:t xml:space="preserve">can </w:t>
+      </w:r>
+      <w:r>
+        <w:rPr/>
+        <w:t>determine</w:t>
+      </w:r>
+      <w:r>
+        <w:rPr/>
+        <w:t xml:space="preserve"> how you approach </w:t>
+      </w:r>
+      <w:r>
+        <w:rPr/>
+        <w:t xml:space="preserve">creating functionality within this software. With each paradigm comes a set of advantages and disadvantages, with a desired goal of why you picked </w:t>
+      </w:r>
+      <w:r>
+        <w:rPr/>
+        <w:t>a specific paradigm to follow. You will decide which paradigm you will follow based on the type of software/project you are creating as to pick one that best suits.</w:t>
+      </w:r>
+      <w:r>
+        <w:rPr/>
+        <w:t xml:space="preserve"> Conducting an interview with the Client to find out their expected Functional and Technical requirements can be </w:t>
+      </w:r>
+      <w:r>
+        <w:rPr/>
+        <w:t>a great way</w:t>
+      </w:r>
+      <w:r>
+        <w:rPr/>
+        <w:t xml:space="preserve"> to </w:t>
+      </w:r>
+      <w:r>
+        <w:rPr/>
+        <w:t>determine</w:t>
+      </w:r>
+      <w:r>
+        <w:rPr/>
+        <w:t xml:space="preserve"> which paradigm best suits.</w:t>
+      </w:r>
+    </w:p>
+    <w:p/>
+    <w:p>
+      <w:r>
+        <w:rPr/>
+        <w:t>‘Procedural Programming’ is one of these paradigms, it follows another paradigm called ‘Im</w:t>
+      </w:r>
+      <w:r>
+        <w:rPr/>
+        <w:t xml:space="preserve">perative Programming. </w:t>
+      </w:r>
+      <w:bookmarkStart w:name="_Int_UUrPDVGu" w:id="1016872109"/>
+      <w:r>
+        <w:rPr/>
+        <w:t>Where</w:t>
+      </w:r>
+      <w:bookmarkEnd w:id="1016872109"/>
+      <w:r>
+        <w:rPr/>
+        <w:t xml:space="preserve"> the Imperative paradigm is focused on a very linear path of code operation,</w:t>
+      </w:r>
+      <w:r>
+        <w:rPr/>
+        <w:t xml:space="preserve"> Procedural paradigm tries to be more modular. While in Procedural you </w:t>
+      </w:r>
+      <w:r>
+        <w:rPr/>
+        <w:t xml:space="preserve">are </w:t>
+      </w:r>
+      <w:r>
+        <w:rPr/>
+        <w:t xml:space="preserve">creating </w:t>
+      </w:r>
+      <w:r>
+        <w:rPr/>
+        <w:t xml:space="preserve">functions that are to be reusable, you will still have these functions </w:t>
+      </w:r>
+      <w:r>
+        <w:rPr/>
+        <w:t>operating</w:t>
+      </w:r>
+      <w:r>
+        <w:rPr/>
+        <w:t xml:space="preserve"> in a linear fashion.</w:t>
+      </w:r>
+    </w:p>
     <w:p xmlns:wp14="http://schemas.microsoft.com/office/word/2010/wordml" wp14:paraId="4D4059B1" wp14:textId="7D4909DB"/>
     <w:p xmlns:wp14="http://schemas.microsoft.com/office/word/2010/wordml" wp14:paraId="59EDE45B" wp14:textId="48212E0A">
       <w:pPr>
         <w:pStyle w:val="Heading3"/>
       </w:pPr>
+      <w:bookmarkStart w:name="_Toc2050507597" w:id="269047180"/>
       <w:r>
         <w:rPr/>
         <w:t>Advantages</w:t>
       </w:r>
-    </w:p>
-    <w:p xmlns:wp14="http://schemas.microsoft.com/office/word/2010/wordml" wp14:paraId="28438C2B" wp14:textId="3B2AC9BA"/>
-    <w:p xmlns:wp14="http://schemas.microsoft.com/office/word/2010/wordml" wp14:paraId="72404A29" wp14:textId="5DAC8D63"/>
+      <w:bookmarkEnd w:id="269047180"/>
+    </w:p>
+    <w:p xmlns:wp14="http://schemas.microsoft.com/office/word/2010/wordml" wp14:paraId="28438C2B" wp14:textId="5FCCDBA6">
+      <w:r>
+        <w:rPr/>
+        <w:t>The biggest advantage of Procedural is its reusability. The approach is to create</w:t>
+      </w:r>
+      <w:r>
+        <w:rPr/>
+        <w:t xml:space="preserve"> many </w:t>
+      </w:r>
+      <w:r>
+        <w:rPr/>
+        <w:t>diff</w:t>
+      </w:r>
+      <w:r>
+        <w:rPr/>
+        <w:t xml:space="preserve">erent </w:t>
+      </w:r>
+      <w:r>
+        <w:rPr/>
+        <w:t>small functions that all serve a single purpose. This should allow you to reuse any of your functions as much as you need within a specific program. Additionally, you will be able to take these functions with you into other projects.</w:t>
+      </w:r>
+    </w:p>
+    <w:p xmlns:wp14="http://schemas.microsoft.com/office/word/2010/wordml" wp14:paraId="72404A29" wp14:textId="4A1F160C">
+      <w:r>
+        <w:rPr/>
+        <w:t xml:space="preserve">The other advantage of Procedural is that it becomes </w:t>
+      </w:r>
+      <w:r>
+        <w:rPr/>
+        <w:t>very easy</w:t>
+      </w:r>
+      <w:r>
+        <w:rPr/>
+        <w:t xml:space="preserve"> to read and understand. With the main function of your program calling other functions to be run in a sequential order, </w:t>
+      </w:r>
+      <w:r>
+        <w:rPr/>
+        <w:t>if the names of the functions are clear, you should quickly be able to understand what the program does. Further to this point if functions are solely focused on a singular task to remain reusable, each function should also be quite easy to understand.</w:t>
+      </w:r>
+    </w:p>
+    <w:p>
+      <w:r>
+        <w:rPr/>
+        <w:t>Both advantages s</w:t>
+      </w:r>
+      <w:r>
+        <w:rPr/>
+        <w:t>hould</w:t>
+      </w:r>
+      <w:r>
+        <w:rPr/>
+        <w:t xml:space="preserve"> allow for programs to be very straightforward in their purpose. This would allow for easier onboarding of </w:t>
+      </w:r>
+      <w:r>
+        <w:rPr/>
+        <w:t>additional</w:t>
+      </w:r>
+      <w:r>
+        <w:rPr/>
+        <w:t xml:space="preserve"> developers if necessary, during development.</w:t>
+      </w:r>
+    </w:p>
     <w:p xmlns:wp14="http://schemas.microsoft.com/office/word/2010/wordml" wp14:paraId="3AA88414" wp14:textId="66165F5A">
       <w:pPr>
         <w:pStyle w:val="Heading3"/>
       </w:pPr>
+      <w:bookmarkStart w:name="_Toc1748517787" w:id="547560912"/>
       <w:r>
         <w:rPr/>
         <w:t>Disadvantages</w:t>
       </w:r>
-    </w:p>
-    <w:p xmlns:wp14="http://schemas.microsoft.com/office/word/2010/wordml" wp14:paraId="20E7EA61" wp14:textId="128A06D7"/>
-    <w:p xmlns:wp14="http://schemas.microsoft.com/office/word/2010/wordml" wp14:paraId="293E643F" wp14:textId="513CD26A"/>
+      <w:bookmarkEnd w:id="547560912"/>
+    </w:p>
+    <w:p xmlns:wp14="http://schemas.microsoft.com/office/word/2010/wordml" wp14:paraId="20E7EA61" wp14:textId="708DCF53">
+      <w:r>
+        <w:rPr/>
+        <w:t xml:space="preserve">The first disadvantage of Procedural is that it will have scalability issues </w:t>
+      </w:r>
+      <w:r>
+        <w:rPr/>
+        <w:t>in the long run</w:t>
+      </w:r>
+      <w:r>
+        <w:rPr/>
+        <w:t xml:space="preserve">. This </w:t>
+      </w:r>
+      <w:r>
+        <w:rPr/>
+        <w:t xml:space="preserve">will be mentioned in the next section, but Procedural is best suited for smaller projects. </w:t>
+      </w:r>
+      <w:r>
+        <w:rPr/>
+        <w:t xml:space="preserve">As the project grows it will become harder to keep the same level of reusability with each function. </w:t>
+      </w:r>
+    </w:p>
+    <w:p xmlns:wp14="http://schemas.microsoft.com/office/word/2010/wordml" wp14:paraId="293E643F" wp14:textId="7FB631E7">
+      <w:r>
+        <w:rPr/>
+        <w:t xml:space="preserve">Another disadvantage of Procedural </w:t>
+      </w:r>
+      <w:r>
+        <w:rPr/>
+        <w:t>is maintainability. If the format or structure of data being used by the program is changed, each function</w:t>
+      </w:r>
+      <w:r>
+        <w:rPr/>
+        <w:t xml:space="preserve"> will need to update. </w:t>
+      </w:r>
+      <w:r>
+        <w:rPr/>
+        <w:t>Again,</w:t>
+      </w:r>
+      <w:r>
+        <w:rPr/>
+        <w:t xml:space="preserve"> if the project grows too large this can become quite cumbersome.</w:t>
+      </w:r>
+    </w:p>
     <w:p xmlns:wp14="http://schemas.microsoft.com/office/word/2010/wordml" wp14:paraId="2D6A887C" wp14:textId="5904A376">
       <w:pPr>
         <w:pStyle w:val="Heading3"/>
       </w:pPr>
+      <w:bookmarkStart w:name="_Toc1245467996" w:id="1882893963"/>
       <w:r>
         <w:rPr/>
         <w:t>Best Suited For</w:t>
       </w:r>
-    </w:p>
-    <w:p xmlns:wp14="http://schemas.microsoft.com/office/word/2010/wordml" wp14:paraId="61B20259" wp14:textId="0B8A4362"/>
-    <w:p xmlns:wp14="http://schemas.microsoft.com/office/word/2010/wordml" wp14:paraId="2CBF0A29" wp14:textId="774E91EF"/>
+      <w:bookmarkEnd w:id="1882893963"/>
+    </w:p>
+    <w:p xmlns:wp14="http://schemas.microsoft.com/office/word/2010/wordml" wp14:paraId="61B20259" wp14:textId="52D4E4FF">
+      <w:r>
+        <w:rPr/>
+        <w:t xml:space="preserve">The main type of project Procedural paradigm is best suited to is small and simple. With this it will be easy to </w:t>
+      </w:r>
+      <w:r>
+        <w:rPr/>
+        <w:t>maintain</w:t>
+      </w:r>
+      <w:r>
+        <w:rPr/>
+        <w:t xml:space="preserve"> and keep clear the purpose and function of the program.</w:t>
+      </w:r>
+    </w:p>
+    <w:p xmlns:wp14="http://schemas.microsoft.com/office/word/2010/wordml" wp14:paraId="2CBF0A29" wp14:textId="761122E5">
+      <w:r>
+        <w:rPr/>
+        <w:t xml:space="preserve">Another case where the paradigm is well suited is with straightforward data processing. Such as some admin </w:t>
+      </w:r>
+      <w:r>
+        <w:rPr/>
+        <w:t>tasks</w:t>
+      </w:r>
+      <w:r>
+        <w:rPr/>
+        <w:t xml:space="preserve"> where there will be given/defined input data and expected output.</w:t>
+      </w:r>
+    </w:p>
     <w:p xmlns:wp14="http://schemas.microsoft.com/office/word/2010/wordml" wp14:paraId="7B846793" wp14:textId="79B48BDE">
       <w:pPr>
         <w:pStyle w:val="Heading3"/>
       </w:pPr>
+      <w:bookmarkStart w:name="_Toc511365391" w:id="1422749265"/>
       <w:r>
         <w:rPr/>
         <w:t>Conclusion</w:t>
       </w:r>
-    </w:p>
-    <w:p xmlns:wp14="http://schemas.microsoft.com/office/word/2010/wordml" wp14:paraId="2685A900" wp14:textId="4EF37FB2"/>
-    <w:p xmlns:wp14="http://schemas.microsoft.com/office/word/2010/wordml" wp14:paraId="0BB70D46" wp14:textId="1C7855AC"/>
-    <w:p xmlns:wp14="http://schemas.microsoft.com/office/word/2010/wordml" wp14:paraId="772631A9" wp14:textId="0C230E05">
+      <w:bookmarkEnd w:id="1422749265"/>
+    </w:p>
+    <w:p xmlns:wp14="http://schemas.microsoft.com/office/word/2010/wordml" wp14:paraId="2685A900" wp14:textId="6569E5AC">
+      <w:r>
+        <w:rPr/>
+        <w:t xml:space="preserve">The Procedural Programming paradigm can be </w:t>
+      </w:r>
+      <w:r>
+        <w:rPr/>
+        <w:t>a very useful</w:t>
+      </w:r>
+      <w:r>
+        <w:rPr/>
+        <w:t xml:space="preserve"> guide for simple projects when first trying out a new coding language. It however may struggle and be a hindrance</w:t>
+      </w:r>
+      <w:r>
+        <w:rPr/>
+        <w:t xml:space="preserve"> if you plan to create a larger and more complex project.</w:t>
+      </w:r>
+    </w:p>
+    <w:p>
+      <w:r>
+        <w:rPr/>
+        <w:t xml:space="preserve">All paradigms can be a helpful thing when working on any programming related projects, but it is </w:t>
+      </w:r>
+      <w:r>
+        <w:rPr/>
+        <w:t>very important</w:t>
+      </w:r>
+      <w:r>
+        <w:rPr/>
+        <w:t xml:space="preserve"> to know what each paradigm’s </w:t>
+      </w:r>
+      <w:r>
+        <w:rPr/>
+        <w:t>advantages</w:t>
+      </w:r>
+      <w:r>
+        <w:rPr/>
+        <w:t>, disadvantages</w:t>
+      </w:r>
+      <w:r>
+        <w:rPr/>
+        <w:t>, and what projects type it is best suited for before following any.</w:t>
+      </w:r>
+    </w:p>
+    <w:p xmlns:wp14="http://schemas.microsoft.com/office/word/2010/wordml" wp14:paraId="66E1D98E" wp14:textId="3739BF05">
+      <w:pPr>
+        <w:pStyle w:val="Normal"/>
+      </w:pPr>
+    </w:p>
+    <w:p xmlns:wp14="http://schemas.microsoft.com/office/word/2010/wordml" wp14:paraId="772631A9" wp14:textId="1F84EC40">
       <w:pPr>
         <w:pStyle w:val="Heading2"/>
       </w:pPr>
+      <w:bookmarkStart w:name="_Toc1315843792" w:id="1866497618"/>
       <w:r>
         <w:rPr/>
         <w:t>Task 4i</w:t>
@@ -196,39 +914,2361 @@
         <w:rPr/>
         <w:t>– Tests conducted on the application</w:t>
       </w:r>
-    </w:p>
-    <w:p xmlns:wp14="http://schemas.microsoft.com/office/word/2010/wordml" wp14:paraId="5752AFFC" wp14:textId="4486FFBB"/>
-    <w:p xmlns:wp14="http://schemas.microsoft.com/office/word/2010/wordml" wp14:paraId="24644F11" wp14:textId="3FECE73F"/>
+      <w:bookmarkEnd w:id="1866497618"/>
+    </w:p>
+    <w:p xmlns:wp14="http://schemas.microsoft.com/office/word/2010/wordml" wp14:paraId="72B0A735" wp14:textId="7AB26AD4">
+      <w:pPr>
+        <w:pStyle w:val="Normal"/>
+      </w:pPr>
+    </w:p>
+    <w:tbl>
+      <w:tblPr>
+        <w:tblStyle w:val="TableGrid"/>
+        <w:tblW w:w="0" w:type="auto"/>
+        <w:tblLook w:val="06A0" w:firstRow="1" w:lastRow="0" w:firstColumn="1" w:lastColumn="0" w:noHBand="1" w:noVBand="1"/>
+      </w:tblPr>
+      <w:tblGrid>
+        <w:gridCol w:w="585"/>
+        <w:gridCol w:w="2745"/>
+        <w:gridCol w:w="3141"/>
+        <w:gridCol w:w="2666"/>
+      </w:tblGrid>
+      <w:tr>
+        <w:trPr>
+          <w:trHeight w:val="300"/>
+        </w:trPr>
+        <w:tc>
+          <w:tcPr>
+            <w:tcW w:w="585" w:type="dxa"/>
+            <w:tcMar/>
+            <w:vAlign w:val="center"/>
+          </w:tcPr>
+          <w:p>
+            <w:pPr>
+              <w:pStyle w:val="Normal"/>
+              <w:jc w:val="left"/>
+            </w:pPr>
+            <w:r>
+              <w:rPr/>
+              <w:t>#</w:t>
+            </w:r>
+          </w:p>
+        </w:tc>
+        <w:tc>
+          <w:tcPr>
+            <w:tcW w:w="2745" w:type="dxa"/>
+            <w:tcMar/>
+            <w:vAlign w:val="center"/>
+          </w:tcPr>
+          <w:p>
+            <w:pPr>
+              <w:pStyle w:val="Normal"/>
+              <w:jc w:val="left"/>
+            </w:pPr>
+            <w:r>
+              <w:rPr/>
+              <w:t>Purpose of Test</w:t>
+            </w:r>
+          </w:p>
+        </w:tc>
+        <w:tc>
+          <w:tcPr>
+            <w:tcW w:w="3141" w:type="dxa"/>
+            <w:tcMar/>
+            <w:vAlign w:val="center"/>
+          </w:tcPr>
+          <w:p>
+            <w:pPr>
+              <w:pStyle w:val="Normal"/>
+              <w:jc w:val="left"/>
+            </w:pPr>
+            <w:r>
+              <w:rPr/>
+              <w:t>Expected Results</w:t>
+            </w:r>
+          </w:p>
+        </w:tc>
+        <w:tc>
+          <w:tcPr>
+            <w:tcW w:w="2666" w:type="dxa"/>
+            <w:tcMar/>
+            <w:vAlign w:val="center"/>
+          </w:tcPr>
+          <w:p>
+            <w:pPr>
+              <w:pStyle w:val="Normal"/>
+              <w:jc w:val="left"/>
+            </w:pPr>
+            <w:r>
+              <w:rPr/>
+              <w:t>Actual Results</w:t>
+            </w:r>
+          </w:p>
+        </w:tc>
+      </w:tr>
+      <w:tr>
+        <w:trPr>
+          <w:trHeight w:val="1515"/>
+        </w:trPr>
+        <w:tc>
+          <w:tcPr>
+            <w:tcW w:w="585" w:type="dxa"/>
+            <w:tcMar/>
+            <w:vAlign w:val="center"/>
+          </w:tcPr>
+          <w:p>
+            <w:pPr>
+              <w:pStyle w:val="Normal"/>
+              <w:jc w:val="left"/>
+            </w:pPr>
+            <w:r>
+              <w:rPr/>
+              <w:t>1</w:t>
+            </w:r>
+          </w:p>
+        </w:tc>
+        <w:tc>
+          <w:tcPr>
+            <w:tcW w:w="2745" w:type="dxa"/>
+            <w:tcMar/>
+            <w:vAlign w:val="center"/>
+          </w:tcPr>
+          <w:p>
+            <w:pPr>
+              <w:pStyle w:val="Normal"/>
+              <w:jc w:val="left"/>
+            </w:pPr>
+            <w:r>
+              <w:rPr/>
+              <w:t>To run the program and check for any errors</w:t>
+            </w:r>
+          </w:p>
+        </w:tc>
+        <w:tc>
+          <w:tcPr>
+            <w:tcW w:w="3141" w:type="dxa"/>
+            <w:tcMar/>
+            <w:vAlign w:val="center"/>
+          </w:tcPr>
+          <w:p>
+            <w:pPr>
+              <w:pStyle w:val="Normal"/>
+              <w:jc w:val="left"/>
+            </w:pPr>
+            <w:r>
+              <w:rPr/>
+              <w:t>The payroll app file can be run without producing errors in the terminal</w:t>
+            </w:r>
+          </w:p>
+        </w:tc>
+        <w:tc>
+          <w:tcPr>
+            <w:tcW w:w="2666" w:type="dxa"/>
+            <w:tcMar/>
+            <w:vAlign w:val="center"/>
+          </w:tcPr>
+          <w:p>
+            <w:pPr>
+              <w:pStyle w:val="Normal"/>
+              <w:jc w:val="left"/>
+            </w:pPr>
+            <w:r>
+              <w:rPr/>
+              <w:t>No errors shown in the terminal when running the program’s main python file</w:t>
+            </w:r>
+          </w:p>
+        </w:tc>
+      </w:tr>
+      <w:tr>
+        <w:trPr>
+          <w:trHeight w:val="1650"/>
+        </w:trPr>
+        <w:tc>
+          <w:tcPr>
+            <w:tcW w:w="585" w:type="dxa"/>
+            <w:tcMar/>
+            <w:vAlign w:val="center"/>
+          </w:tcPr>
+          <w:p>
+            <w:pPr>
+              <w:pStyle w:val="Normal"/>
+              <w:jc w:val="left"/>
+            </w:pPr>
+            <w:r>
+              <w:rPr/>
+              <w:t>2</w:t>
+            </w:r>
+          </w:p>
+        </w:tc>
+        <w:tc>
+          <w:tcPr>
+            <w:tcW w:w="2745" w:type="dxa"/>
+            <w:tcMar/>
+            <w:vAlign w:val="center"/>
+          </w:tcPr>
+          <w:p>
+            <w:pPr>
+              <w:pStyle w:val="Normal"/>
+              <w:jc w:val="left"/>
+            </w:pPr>
+            <w:r>
+              <w:rPr/>
+              <w:t>To check if the program can read the given input files and produce the desired output files</w:t>
+            </w:r>
+          </w:p>
+        </w:tc>
+        <w:tc>
+          <w:tcPr>
+            <w:tcW w:w="3141" w:type="dxa"/>
+            <w:tcMar/>
+            <w:vAlign w:val="center"/>
+          </w:tcPr>
+          <w:p>
+            <w:pPr>
+              <w:pStyle w:val="Normal"/>
+              <w:jc w:val="left"/>
+            </w:pPr>
+            <w:r>
+              <w:rPr/>
+              <w:t>The payroll app will read the specified input and produce expected output</w:t>
+            </w:r>
+          </w:p>
+        </w:tc>
+        <w:tc>
+          <w:tcPr>
+            <w:tcW w:w="2666" w:type="dxa"/>
+            <w:tcMar/>
+            <w:vAlign w:val="center"/>
+          </w:tcPr>
+          <w:p>
+            <w:pPr>
+              <w:pStyle w:val="Normal"/>
+              <w:jc w:val="left"/>
+            </w:pPr>
+            <w:r>
+              <w:rPr/>
+              <w:t>The given files are read and processed with output being found in the correct location</w:t>
+            </w:r>
+          </w:p>
+        </w:tc>
+      </w:tr>
+      <w:tr>
+        <w:trPr>
+          <w:trHeight w:val="1455"/>
+        </w:trPr>
+        <w:tc>
+          <w:tcPr>
+            <w:tcW w:w="585" w:type="dxa"/>
+            <w:tcMar/>
+            <w:vAlign w:val="center"/>
+          </w:tcPr>
+          <w:p>
+            <w:pPr>
+              <w:pStyle w:val="Normal"/>
+              <w:jc w:val="left"/>
+            </w:pPr>
+            <w:r>
+              <w:rPr/>
+              <w:t>3</w:t>
+            </w:r>
+          </w:p>
+        </w:tc>
+        <w:tc>
+          <w:tcPr>
+            <w:tcW w:w="2745" w:type="dxa"/>
+            <w:tcMar/>
+            <w:vAlign w:val="center"/>
+          </w:tcPr>
+          <w:p>
+            <w:pPr>
+              <w:pStyle w:val="Normal"/>
+              <w:jc w:val="left"/>
+            </w:pPr>
+            <w:r>
+              <w:rPr/>
+              <w:t>To c</w:t>
+            </w:r>
+            <w:r>
+              <w:rPr/>
+              <w:t>heck the output files for expected result based on a given input</w:t>
+            </w:r>
+          </w:p>
+        </w:tc>
+        <w:tc>
+          <w:tcPr>
+            <w:tcW w:w="3141" w:type="dxa"/>
+            <w:tcMar/>
+            <w:vAlign w:val="center"/>
+          </w:tcPr>
+          <w:p>
+            <w:pPr>
+              <w:pStyle w:val="Normal"/>
+              <w:jc w:val="left"/>
+            </w:pPr>
+            <w:r>
+              <w:rPr/>
+              <w:t>The payroll app will have expected values in Output based on chosen values for sample CSV files</w:t>
+            </w:r>
+          </w:p>
+        </w:tc>
+        <w:tc>
+          <w:tcPr>
+            <w:tcW w:w="2666" w:type="dxa"/>
+            <w:tcMar/>
+            <w:vAlign w:val="center"/>
+          </w:tcPr>
+          <w:p>
+            <w:pPr>
+              <w:pStyle w:val="Normal"/>
+              <w:jc w:val="left"/>
+            </w:pPr>
+            <w:r>
+              <w:rPr/>
+              <w:t>The Output files match the expected calculations</w:t>
+            </w:r>
+          </w:p>
+        </w:tc>
+      </w:tr>
+      <w:tr>
+        <w:trPr>
+          <w:trHeight w:val="1635"/>
+        </w:trPr>
+        <w:tc>
+          <w:tcPr>
+            <w:tcW w:w="585" w:type="dxa"/>
+            <w:tcMar/>
+            <w:vAlign w:val="center"/>
+          </w:tcPr>
+          <w:p>
+            <w:pPr>
+              <w:pStyle w:val="Normal"/>
+              <w:jc w:val="left"/>
+            </w:pPr>
+            <w:r>
+              <w:rPr/>
+              <w:t>4</w:t>
+            </w:r>
+          </w:p>
+        </w:tc>
+        <w:tc>
+          <w:tcPr>
+            <w:tcW w:w="2745" w:type="dxa"/>
+            <w:tcMar/>
+            <w:vAlign w:val="center"/>
+          </w:tcPr>
+          <w:p>
+            <w:pPr>
+              <w:pStyle w:val="Normal"/>
+              <w:jc w:val="left"/>
+            </w:pPr>
+            <w:r>
+              <w:rPr/>
+              <w:t>To c</w:t>
+            </w:r>
+            <w:r>
+              <w:rPr/>
+              <w:t xml:space="preserve">heck if the app </w:t>
+            </w:r>
+            <w:r>
+              <w:rPr/>
+              <w:t>meets</w:t>
+            </w:r>
+            <w:r>
+              <w:rPr/>
+              <w:t xml:space="preserve"> compatible</w:t>
+            </w:r>
+            <w:r>
+              <w:rPr/>
+              <w:t xml:space="preserve"> criteria</w:t>
+            </w:r>
+            <w:r>
+              <w:rPr/>
+              <w:t xml:space="preserve"> </w:t>
+            </w:r>
+            <w:r>
+              <w:rPr/>
+              <w:t>for potentially</w:t>
+            </w:r>
+            <w:r>
+              <w:rPr/>
+              <w:t xml:space="preserve"> run</w:t>
+            </w:r>
+            <w:r>
+              <w:rPr/>
+              <w:t>ning</w:t>
+            </w:r>
+            <w:r>
+              <w:rPr/>
+              <w:t xml:space="preserve"> on Linux</w:t>
+            </w:r>
+          </w:p>
+        </w:tc>
+        <w:tc>
+          <w:tcPr>
+            <w:tcW w:w="3141" w:type="dxa"/>
+            <w:tcMar/>
+            <w:vAlign w:val="center"/>
+          </w:tcPr>
+          <w:p>
+            <w:pPr>
+              <w:pStyle w:val="Normal"/>
+              <w:jc w:val="left"/>
+            </w:pPr>
+            <w:r>
+              <w:rPr/>
+              <w:t>The payroll app should meet requirements to allow use on a Linux system.</w:t>
+            </w:r>
+          </w:p>
+        </w:tc>
+        <w:tc>
+          <w:tcPr>
+            <w:tcW w:w="2666" w:type="dxa"/>
+            <w:tcMar/>
+            <w:vAlign w:val="center"/>
+          </w:tcPr>
+          <w:p>
+            <w:pPr>
+              <w:pStyle w:val="Normal"/>
+              <w:jc w:val="left"/>
+            </w:pPr>
+            <w:r>
+              <w:rPr/>
+              <w:t xml:space="preserve">The program follows standards such as encoding and </w:t>
+            </w:r>
+            <w:r>
+              <w:rPr/>
+              <w:t>file paths</w:t>
+            </w:r>
+          </w:p>
+        </w:tc>
+      </w:tr>
+      <w:tr>
+        <w:trPr>
+          <w:trHeight w:val="1635"/>
+        </w:trPr>
+        <w:tc>
+          <w:tcPr>
+            <w:tcW w:w="585" w:type="dxa"/>
+            <w:tcMar/>
+            <w:vAlign w:val="center"/>
+          </w:tcPr>
+          <w:p>
+            <w:pPr>
+              <w:pStyle w:val="Normal"/>
+              <w:jc w:val="left"/>
+            </w:pPr>
+            <w:r>
+              <w:rPr/>
+              <w:t>5</w:t>
+            </w:r>
+          </w:p>
+        </w:tc>
+        <w:tc>
+          <w:tcPr>
+            <w:tcW w:w="2745" w:type="dxa"/>
+            <w:tcMar/>
+            <w:vAlign w:val="center"/>
+          </w:tcPr>
+          <w:p>
+            <w:pPr>
+              <w:pStyle w:val="Normal"/>
+              <w:jc w:val="left"/>
+            </w:pPr>
+            <w:r>
+              <w:rPr/>
+              <w:t xml:space="preserve">To test User input section of the </w:t>
+            </w:r>
+            <w:r>
+              <w:rPr/>
+              <w:t>app</w:t>
+            </w:r>
+            <w:r>
+              <w:rPr/>
+              <w:t xml:space="preserve"> to see: 1. each valid option 2. an invalid </w:t>
+            </w:r>
+            <w:r>
+              <w:rPr/>
+              <w:t>option</w:t>
+            </w:r>
+          </w:p>
+        </w:tc>
+        <w:tc>
+          <w:tcPr>
+            <w:tcW w:w="3141" w:type="dxa"/>
+            <w:tcMar/>
+            <w:vAlign w:val="center"/>
+          </w:tcPr>
+          <w:p>
+            <w:pPr>
+              <w:pStyle w:val="ListParagraph"/>
+              <w:numPr>
+                <w:ilvl w:val="0"/>
+                <w:numId w:val="3"/>
+              </w:numPr>
+              <w:jc w:val="left"/>
+              <w:rPr/>
+            </w:pPr>
+            <w:r>
+              <w:rPr/>
+              <w:t>P</w:t>
+            </w:r>
+            <w:r>
+              <w:rPr/>
+              <w:t>ayroll app</w:t>
+            </w:r>
+            <w:r>
+              <w:rPr/>
+              <w:t xml:space="preserve"> outputs the expected format/amount of Output</w:t>
+            </w:r>
+          </w:p>
+          <w:p>
+            <w:pPr>
+              <w:pStyle w:val="ListParagraph"/>
+              <w:numPr>
+                <w:ilvl w:val="0"/>
+                <w:numId w:val="3"/>
+              </w:numPr>
+              <w:jc w:val="left"/>
+              <w:rPr/>
+            </w:pPr>
+            <w:r>
+              <w:rPr/>
+              <w:t>P</w:t>
+            </w:r>
+            <w:r>
+              <w:rPr/>
+              <w:t>ayroll app</w:t>
+            </w:r>
+            <w:r>
+              <w:rPr/>
+              <w:t xml:space="preserve"> </w:t>
+            </w:r>
+            <w:r>
+              <w:rPr/>
+              <w:t>re-asks</w:t>
+            </w:r>
+            <w:r>
+              <w:rPr/>
+              <w:t xml:space="preserve"> User for input</w:t>
+            </w:r>
+          </w:p>
+        </w:tc>
+        <w:tc>
+          <w:tcPr>
+            <w:tcW w:w="2666" w:type="dxa"/>
+            <w:tcMar/>
+            <w:vAlign w:val="center"/>
+          </w:tcPr>
+          <w:p>
+            <w:pPr>
+              <w:pStyle w:val="ListParagraph"/>
+              <w:numPr>
+                <w:ilvl w:val="0"/>
+                <w:numId w:val="4"/>
+              </w:numPr>
+              <w:jc w:val="left"/>
+              <w:rPr/>
+            </w:pPr>
+            <w:r>
+              <w:rPr/>
+              <w:t>The correct files can be found in ‘Output’ folder</w:t>
+            </w:r>
+          </w:p>
+          <w:p>
+            <w:pPr>
+              <w:pStyle w:val="ListParagraph"/>
+              <w:numPr>
+                <w:ilvl w:val="0"/>
+                <w:numId w:val="4"/>
+              </w:numPr>
+              <w:jc w:val="left"/>
+              <w:rPr/>
+            </w:pPr>
+            <w:r>
+              <w:rPr/>
+              <w:t>The terminal prints the same options again along with a message telling the user the issue</w:t>
+            </w:r>
+          </w:p>
+        </w:tc>
+      </w:tr>
+    </w:tbl>
+    <w:p xmlns:wp14="http://schemas.microsoft.com/office/word/2010/wordml" wp14:paraId="24644F11" wp14:textId="620659F3">
+      <w:pPr>
+        <w:pStyle w:val="Normal"/>
+      </w:pPr>
+    </w:p>
+    <w:p>
+      <w:pPr>
+        <w:pStyle w:val="Normal"/>
+      </w:pPr>
+      <w:r>
+        <w:rPr/>
+        <w:t>Test:</w:t>
+      </w:r>
+    </w:p>
+    <w:p>
+      <w:pPr>
+        <w:pStyle w:val="ListParagraph"/>
+        <w:numPr>
+          <w:ilvl w:val="0"/>
+          <w:numId w:val="6"/>
+        </w:numPr>
+        <w:rPr/>
+      </w:pPr>
+      <w:r>
+        <w:rPr/>
+        <w:t xml:space="preserve">This test is to see if the main program Python file can be run without major errors in the terminal. This test </w:t>
+      </w:r>
+      <w:r>
+        <w:rPr/>
+        <w:t>doesn’t</w:t>
+      </w:r>
+      <w:r>
+        <w:rPr/>
+        <w:t xml:space="preserve"> care about the results of the program itself.</w:t>
+      </w:r>
+    </w:p>
+    <w:p>
+      <w:pPr>
+        <w:pStyle w:val="ListParagraph"/>
+        <w:numPr>
+          <w:ilvl w:val="0"/>
+          <w:numId w:val="6"/>
+        </w:numPr>
+        <w:rPr/>
+      </w:pPr>
+      <w:r>
+        <w:rPr/>
+        <w:t>This test is to verify the Input/Output information given to the program is accepted correctly. No missing file or directory warnings in the terminal.</w:t>
+      </w:r>
+    </w:p>
+    <w:p>
+      <w:pPr>
+        <w:pStyle w:val="ListParagraph"/>
+        <w:numPr>
+          <w:ilvl w:val="0"/>
+          <w:numId w:val="6"/>
+        </w:numPr>
+        <w:rPr/>
+      </w:pPr>
+      <w:r>
+        <w:rPr/>
+        <w:t>This test is checking more specifically the Output given by the program matches expected calculations. This will tell if all maths/</w:t>
+      </w:r>
+      <w:r>
+        <w:rPr/>
+        <w:t>calculation</w:t>
+      </w:r>
+      <w:r>
+        <w:rPr/>
+        <w:t xml:space="preserve"> related functions are working as expected.</w:t>
+      </w:r>
+    </w:p>
+    <w:p>
+      <w:pPr>
+        <w:pStyle w:val="ListParagraph"/>
+        <w:numPr>
+          <w:ilvl w:val="0"/>
+          <w:numId w:val="6"/>
+        </w:numPr>
+        <w:rPr/>
+      </w:pPr>
+      <w:r>
+        <w:rPr/>
+        <w:t xml:space="preserve">The test is related to one of the </w:t>
+      </w:r>
+      <w:bookmarkStart w:name="_Int_tizsHLrZ" w:id="1880506611"/>
+      <w:r>
+        <w:rPr/>
+        <w:t>Technical</w:t>
+      </w:r>
+      <w:bookmarkEnd w:id="1880506611"/>
+      <w:r>
+        <w:rPr/>
+        <w:t xml:space="preserve"> requirements found in the SDD, cross-platform compatibility. The main process for this test is to install ‘</w:t>
+      </w:r>
+      <w:r>
+        <w:rPr/>
+        <w:t>pylint</w:t>
+      </w:r>
+      <w:r>
+        <w:rPr/>
+        <w:t xml:space="preserve">’ extension and follow all </w:t>
+      </w:r>
+      <w:r>
+        <w:rPr/>
+        <w:t xml:space="preserve">guidance. Along with this removing any platform specific code from the program. The route of testing with Docker was </w:t>
+      </w:r>
+      <w:r>
+        <w:rPr/>
+        <w:t>attempted</w:t>
+      </w:r>
+      <w:r>
+        <w:rPr/>
+        <w:t xml:space="preserve"> with this project, unfortunately Docker software itself would not work, so that functionality could not be tested correctly</w:t>
+      </w:r>
+      <w:r>
+        <w:rPr/>
+        <w:t>.</w:t>
+      </w:r>
+    </w:p>
+    <w:p>
+      <w:pPr>
+        <w:pStyle w:val="ListParagraph"/>
+        <w:numPr>
+          <w:ilvl w:val="0"/>
+          <w:numId w:val="6"/>
+        </w:numPr>
+        <w:rPr/>
+      </w:pPr>
+      <w:r>
+        <w:rPr/>
+        <w:t xml:space="preserve">This test focuses on the User input section of the program. Each valid </w:t>
+      </w:r>
+      <w:r>
+        <w:rPr/>
+        <w:t>option</w:t>
+      </w:r>
+      <w:r>
+        <w:rPr/>
+        <w:t xml:space="preserve"> was tested for the </w:t>
+      </w:r>
+      <w:r>
+        <w:rPr/>
+        <w:t>different types</w:t>
+      </w:r>
+      <w:r>
+        <w:rPr/>
+        <w:t xml:space="preserve"> of Output, expected results were found. Additionally for the test an incorrect input was entered</w:t>
+      </w:r>
+      <w:r>
+        <w:rPr/>
+        <w:t>, the program informs the User of valid inputs and asks again for an input.</w:t>
+      </w:r>
+    </w:p>
+    <w:p>
+      <w:pPr>
+        <w:pStyle w:val="ListParagraph"/>
+        <w:ind w:left="720"/>
+      </w:pPr>
+    </w:p>
     <w:p xmlns:wp14="http://schemas.microsoft.com/office/word/2010/wordml" wp14:paraId="392196B8" wp14:textId="3F280D6F">
       <w:pPr>
         <w:pStyle w:val="Heading2"/>
       </w:pPr>
+      <w:bookmarkStart w:name="_Toc237905061" w:id="480186621"/>
       <w:r>
         <w:rPr/>
         <w:t>Task 4ii – Recommendations for improvements</w:t>
       </w:r>
+      <w:bookmarkEnd w:id="480186621"/>
     </w:p>
     <w:p xmlns:wp14="http://schemas.microsoft.com/office/word/2010/wordml" wp14:paraId="5E5787A5" wp14:textId="62C5C20A"/>
+    <w:p>
+      <w:r>
+        <w:rPr/>
+        <w:t>The following list</w:t>
+      </w:r>
+      <w:r>
+        <w:rPr/>
+        <w:t xml:space="preserve"> of improvements would be the main additions to the program’s functionality </w:t>
+      </w:r>
+      <w:r>
+        <w:rPr/>
+        <w:t>on the basis the project was being worked on further.</w:t>
+      </w:r>
+      <w:r>
+        <w:rPr/>
+        <w:t xml:space="preserve"> If this project </w:t>
+      </w:r>
+      <w:r>
+        <w:rPr/>
+        <w:t>was</w:t>
+      </w:r>
+      <w:r>
+        <w:rPr/>
+        <w:t xml:space="preserve"> being worked on further for the Client, a second interview would be conducted to gauge which areas and to what degree of improvement they would expect. </w:t>
+      </w:r>
+      <w:r>
+        <w:rPr/>
+        <w:t>The following list will be some ideas for what the Client might request.</w:t>
+      </w:r>
+    </w:p>
+    <w:p>
+      <w:pPr>
+        <w:pStyle w:val="Normal"/>
+      </w:pPr>
+    </w:p>
+    <w:p>
+      <w:pPr>
+        <w:pStyle w:val="Normal"/>
+        <w:ind w:firstLine="720"/>
+        <w:rPr>
+          <w:b w:val="1"/>
+          <w:bCs w:val="1"/>
+        </w:rPr>
+      </w:pPr>
+      <w:r>
+        <w:rPr>
+          <w:b w:val="1"/>
+          <w:bCs w:val="1"/>
+        </w:rPr>
+        <w:t>Improvements:</w:t>
+      </w:r>
+    </w:p>
+    <w:p>
+      <w:pPr>
+        <w:pStyle w:val="ListParagraph"/>
+        <w:numPr>
+          <w:ilvl w:val="0"/>
+          <w:numId w:val="2"/>
+        </w:numPr>
+        <w:rPr>
+          <w:sz w:val="24"/>
+          <w:szCs w:val="24"/>
+        </w:rPr>
+      </w:pPr>
+      <w:r>
+        <w:rPr>
+          <w:b w:val="1"/>
+          <w:bCs w:val="1"/>
+          <w:sz w:val="24"/>
+          <w:szCs w:val="24"/>
+        </w:rPr>
+        <w:t>More complex Tax Calculations:</w:t>
+      </w:r>
+      <w:r>
+        <w:rPr>
+          <w:sz w:val="24"/>
+          <w:szCs w:val="24"/>
+        </w:rPr>
+        <w:t xml:space="preserve"> Currently the </w:t>
+      </w:r>
+      <w:r>
+        <w:rPr>
+          <w:sz w:val="24"/>
+          <w:szCs w:val="24"/>
+        </w:rPr>
+        <w:t xml:space="preserve">Tax calculations are </w:t>
+      </w:r>
+      <w:r>
+        <w:rPr>
+          <w:sz w:val="24"/>
+          <w:szCs w:val="24"/>
+        </w:rPr>
+        <w:t>very simple</w:t>
+      </w:r>
+      <w:r>
+        <w:rPr>
+          <w:sz w:val="24"/>
+          <w:szCs w:val="24"/>
+        </w:rPr>
+        <w:t xml:space="preserve">. There is a single value to </w:t>
+      </w:r>
+      <w:r>
+        <w:rPr>
+          <w:sz w:val="24"/>
+          <w:szCs w:val="24"/>
+        </w:rPr>
+        <w:t>determine</w:t>
+      </w:r>
+      <w:r>
+        <w:rPr>
+          <w:sz w:val="24"/>
+          <w:szCs w:val="24"/>
+        </w:rPr>
+        <w:t xml:space="preserve"> what </w:t>
+      </w:r>
+      <w:r>
+        <w:rPr>
+          <w:sz w:val="24"/>
+          <w:szCs w:val="24"/>
+        </w:rPr>
+        <w:t>percent is removed from the running Gross salary value. A better improvement would be to have more complex Tax calculations that</w:t>
+      </w:r>
+      <w:r>
+        <w:rPr>
+          <w:sz w:val="24"/>
+          <w:szCs w:val="24"/>
+        </w:rPr>
+        <w:t xml:space="preserve"> involve Tax brackets, so </w:t>
+      </w:r>
+      <w:r>
+        <w:rPr>
+          <w:sz w:val="24"/>
+          <w:szCs w:val="24"/>
+        </w:rPr>
+        <w:t>different parts</w:t>
+      </w:r>
+      <w:r>
+        <w:rPr>
+          <w:sz w:val="24"/>
+          <w:szCs w:val="24"/>
+        </w:rPr>
+        <w:t xml:space="preserve"> of the Gross salary will be taxed differently.</w:t>
+      </w:r>
+    </w:p>
+    <w:p>
+      <w:pPr>
+        <w:pStyle w:val="ListParagraph"/>
+        <w:numPr>
+          <w:ilvl w:val="0"/>
+          <w:numId w:val="2"/>
+        </w:numPr>
+        <w:rPr>
+          <w:sz w:val="24"/>
+          <w:szCs w:val="24"/>
+        </w:rPr>
+      </w:pPr>
+      <w:r>
+        <w:rPr>
+          <w:b w:val="1"/>
+          <w:bCs w:val="1"/>
+          <w:sz w:val="24"/>
+          <w:szCs w:val="24"/>
+        </w:rPr>
+        <w:t>Allow Input files to be a different name:</w:t>
+      </w:r>
+      <w:r>
+        <w:rPr>
+          <w:sz w:val="24"/>
+          <w:szCs w:val="24"/>
+        </w:rPr>
+        <w:t xml:space="preserve"> Currently the Input file names are hard-coded to expect specific names. It would be possible to receive User input when the program starts to ask what the name for each input file will</w:t>
+      </w:r>
+      <w:r>
+        <w:rPr>
+          <w:sz w:val="24"/>
+          <w:szCs w:val="24"/>
+        </w:rPr>
+        <w:t xml:space="preserve"> be.</w:t>
+      </w:r>
+    </w:p>
+    <w:p>
+      <w:pPr>
+        <w:pStyle w:val="ListParagraph"/>
+        <w:numPr>
+          <w:ilvl w:val="0"/>
+          <w:numId w:val="2"/>
+        </w:numPr>
+        <w:rPr>
+          <w:sz w:val="24"/>
+          <w:szCs w:val="24"/>
+        </w:rPr>
+      </w:pPr>
+      <w:r>
+        <w:rPr>
+          <w:b w:val="1"/>
+          <w:bCs w:val="1"/>
+          <w:sz w:val="24"/>
+          <w:szCs w:val="24"/>
+        </w:rPr>
+        <w:t>Allow for single Input:</w:t>
+      </w:r>
+      <w:r>
+        <w:rPr>
+          <w:sz w:val="24"/>
+          <w:szCs w:val="24"/>
+        </w:rPr>
+        <w:t xml:space="preserve"> </w:t>
+      </w:r>
+      <w:r>
+        <w:rPr>
+          <w:sz w:val="24"/>
+          <w:szCs w:val="24"/>
+        </w:rPr>
+        <w:t xml:space="preserve">The program expects </w:t>
+      </w:r>
+      <w:r>
+        <w:rPr>
+          <w:sz w:val="24"/>
+          <w:szCs w:val="24"/>
+        </w:rPr>
+        <w:t xml:space="preserve">5 separate files. It would be possible to receive User input to </w:t>
+      </w:r>
+      <w:r>
+        <w:rPr>
+          <w:sz w:val="24"/>
+          <w:szCs w:val="24"/>
+        </w:rPr>
+        <w:t>determine</w:t>
+      </w:r>
+      <w:r>
+        <w:rPr>
+          <w:sz w:val="24"/>
+          <w:szCs w:val="24"/>
+        </w:rPr>
+        <w:t xml:space="preserve"> if </w:t>
+      </w:r>
+      <w:r>
+        <w:rPr>
+          <w:sz w:val="24"/>
+          <w:szCs w:val="24"/>
+        </w:rPr>
+        <w:t>the program will be processing 1 file with many columns instead</w:t>
+      </w:r>
+      <w:r>
+        <w:rPr>
+          <w:sz w:val="24"/>
+          <w:szCs w:val="24"/>
+        </w:rPr>
+        <w:t xml:space="preserve">. </w:t>
+      </w:r>
+      <w:r>
+        <w:rPr>
+          <w:sz w:val="24"/>
+          <w:szCs w:val="24"/>
+        </w:rPr>
+        <w:t>Additional</w:t>
+      </w:r>
+      <w:r>
+        <w:rPr>
+          <w:sz w:val="24"/>
+          <w:szCs w:val="24"/>
+        </w:rPr>
+        <w:t xml:space="preserve"> functions would need to be added for converting the one file in</w:t>
+      </w:r>
+      <w:r>
+        <w:rPr>
+          <w:sz w:val="24"/>
+          <w:szCs w:val="24"/>
+        </w:rPr>
+        <w:t>to</w:t>
+      </w:r>
+      <w:r>
+        <w:rPr>
+          <w:sz w:val="24"/>
+          <w:szCs w:val="24"/>
+        </w:rPr>
+        <w:t xml:space="preserve"> the ‘</w:t>
+      </w:r>
+      <w:r>
+        <w:rPr>
+          <w:sz w:val="24"/>
+          <w:szCs w:val="24"/>
+        </w:rPr>
+        <w:t>salary_dict</w:t>
+      </w:r>
+      <w:r>
+        <w:rPr>
+          <w:sz w:val="24"/>
+          <w:szCs w:val="24"/>
+        </w:rPr>
+        <w:t>’</w:t>
+      </w:r>
+      <w:r>
+        <w:rPr>
+          <w:sz w:val="24"/>
+          <w:szCs w:val="24"/>
+        </w:rPr>
+        <w:t xml:space="preserve"> dictionary. The rest of the program should run the same.</w:t>
+      </w:r>
+    </w:p>
+    <w:p>
+      <w:pPr>
+        <w:pStyle w:val="ListParagraph"/>
+        <w:numPr>
+          <w:ilvl w:val="0"/>
+          <w:numId w:val="2"/>
+        </w:numPr>
+        <w:rPr>
+          <w:sz w:val="24"/>
+          <w:szCs w:val="24"/>
+        </w:rPr>
+      </w:pPr>
+      <w:r>
+        <w:rPr>
+          <w:b w:val="1"/>
+          <w:bCs w:val="1"/>
+          <w:sz w:val="24"/>
+          <w:szCs w:val="24"/>
+        </w:rPr>
+        <w:t>Allow for more columns/input fields:</w:t>
+      </w:r>
+      <w:r>
+        <w:rPr>
+          <w:sz w:val="24"/>
+          <w:szCs w:val="24"/>
+        </w:rPr>
+        <w:t xml:space="preserve"> </w:t>
+      </w:r>
+      <w:r>
+        <w:rPr>
+          <w:sz w:val="24"/>
+          <w:szCs w:val="24"/>
+        </w:rPr>
+        <w:t xml:space="preserve">Along with the two above additions more functions could be added to process </w:t>
+      </w:r>
+      <w:r>
+        <w:rPr>
+          <w:sz w:val="24"/>
+          <w:szCs w:val="24"/>
+        </w:rPr>
+        <w:t>additional</w:t>
+      </w:r>
+      <w:r>
+        <w:rPr>
+          <w:sz w:val="24"/>
+          <w:szCs w:val="24"/>
+        </w:rPr>
+        <w:t xml:space="preserve"> columns/input fields. Whether it is an extra column or an extra input file</w:t>
+      </w:r>
+      <w:r>
+        <w:rPr>
+          <w:sz w:val="24"/>
+          <w:szCs w:val="24"/>
+        </w:rPr>
+        <w:t xml:space="preserve">. An example would be an </w:t>
+      </w:r>
+      <w:r>
+        <w:rPr>
+          <w:sz w:val="24"/>
+          <w:szCs w:val="24"/>
+        </w:rPr>
+        <w:t>additional</w:t>
+      </w:r>
+      <w:r>
+        <w:rPr>
+          <w:sz w:val="24"/>
+          <w:szCs w:val="24"/>
+        </w:rPr>
+        <w:t xml:space="preserve"> ‘Bonus’ field for any type of bonus that </w:t>
+      </w:r>
+      <w:r>
+        <w:rPr>
+          <w:sz w:val="24"/>
+          <w:szCs w:val="24"/>
+        </w:rPr>
+        <w:t>isn’t</w:t>
+      </w:r>
+      <w:r>
+        <w:rPr>
+          <w:sz w:val="24"/>
+          <w:szCs w:val="24"/>
+        </w:rPr>
+        <w:t xml:space="preserve"> being taxed.</w:t>
+      </w:r>
+    </w:p>
+    <w:p>
+      <w:pPr>
+        <w:pStyle w:val="ListParagraph"/>
+        <w:numPr>
+          <w:ilvl w:val="0"/>
+          <w:numId w:val="2"/>
+        </w:numPr>
+        <w:rPr>
+          <w:sz w:val="24"/>
+          <w:szCs w:val="24"/>
+        </w:rPr>
+      </w:pPr>
+      <w:r>
+        <w:rPr>
+          <w:b w:val="1"/>
+          <w:bCs w:val="1"/>
+          <w:sz w:val="24"/>
+          <w:szCs w:val="24"/>
+        </w:rPr>
+        <w:t>Different Output:</w:t>
+      </w:r>
+      <w:r>
+        <w:rPr>
+          <w:b w:val="1"/>
+          <w:bCs w:val="1"/>
+          <w:sz w:val="24"/>
+          <w:szCs w:val="24"/>
+        </w:rPr>
+        <w:t xml:space="preserve"> </w:t>
+      </w:r>
+      <w:r>
+        <w:rPr>
+          <w:sz w:val="24"/>
+          <w:szCs w:val="24"/>
+        </w:rPr>
+        <w:t xml:space="preserve">The program gives the User options on if the Output is one CSV file with </w:t>
+      </w:r>
+      <w:r>
+        <w:rPr>
+          <w:sz w:val="24"/>
+          <w:szCs w:val="24"/>
+        </w:rPr>
+        <w:t>all employee</w:t>
+      </w:r>
+      <w:r>
+        <w:rPr>
+          <w:sz w:val="24"/>
+          <w:szCs w:val="24"/>
+        </w:rPr>
+        <w:t xml:space="preserve"> information, multiple </w:t>
+      </w:r>
+      <w:r>
+        <w:rPr>
+          <w:sz w:val="24"/>
+          <w:szCs w:val="24"/>
+        </w:rPr>
+        <w:t xml:space="preserve">TXT files for each employee with </w:t>
+      </w:r>
+      <w:r>
+        <w:rPr>
+          <w:sz w:val="24"/>
+          <w:szCs w:val="24"/>
+        </w:rPr>
+        <w:t>specific</w:t>
+      </w:r>
+      <w:r>
+        <w:rPr>
+          <w:sz w:val="24"/>
+          <w:szCs w:val="24"/>
+        </w:rPr>
+        <w:t xml:space="preserve"> details, or </w:t>
+      </w:r>
+      <w:r>
+        <w:rPr>
+          <w:sz w:val="24"/>
+          <w:szCs w:val="24"/>
+        </w:rPr>
+        <w:t xml:space="preserve">both </w:t>
+      </w:r>
+      <w:r>
+        <w:rPr>
+          <w:sz w:val="24"/>
+          <w:szCs w:val="24"/>
+        </w:rPr>
+        <w:t>previous</w:t>
+      </w:r>
+      <w:r>
+        <w:rPr>
+          <w:sz w:val="24"/>
+          <w:szCs w:val="24"/>
+        </w:rPr>
+        <w:t xml:space="preserve"> options. </w:t>
+      </w:r>
+      <w:r>
+        <w:rPr>
+          <w:sz w:val="24"/>
+          <w:szCs w:val="24"/>
+        </w:rPr>
+        <w:t xml:space="preserve">The improvement would be more options for the </w:t>
+      </w:r>
+      <w:bookmarkStart w:name="_Int_1JGuvcsc" w:id="1546947818"/>
+      <w:r>
+        <w:rPr>
+          <w:sz w:val="24"/>
+          <w:szCs w:val="24"/>
+        </w:rPr>
+        <w:t>User,</w:t>
+      </w:r>
+      <w:bookmarkEnd w:id="1546947818"/>
+      <w:r>
+        <w:rPr>
+          <w:sz w:val="24"/>
+          <w:szCs w:val="24"/>
+        </w:rPr>
+        <w:t xml:space="preserve"> this would require </w:t>
+      </w:r>
+      <w:r>
+        <w:rPr>
+          <w:sz w:val="24"/>
+          <w:szCs w:val="24"/>
+        </w:rPr>
+        <w:t>additional</w:t>
+      </w:r>
+      <w:r>
+        <w:rPr>
+          <w:sz w:val="24"/>
+          <w:szCs w:val="24"/>
+        </w:rPr>
+        <w:t xml:space="preserve"> functions. The User might want a more detailed single CSV, or multiple de</w:t>
+      </w:r>
+      <w:r>
+        <w:rPr>
+          <w:sz w:val="24"/>
+          <w:szCs w:val="24"/>
+        </w:rPr>
+        <w:t xml:space="preserve">tailed CSV files. What the User may want as an </w:t>
+      </w:r>
+      <w:r>
+        <w:rPr>
+          <w:sz w:val="24"/>
+          <w:szCs w:val="24"/>
+        </w:rPr>
+        <w:t>additional</w:t>
+      </w:r>
+      <w:r>
+        <w:rPr>
+          <w:sz w:val="24"/>
+          <w:szCs w:val="24"/>
+        </w:rPr>
+        <w:t xml:space="preserve"> feature for Output has a lot of possibilities.</w:t>
+      </w:r>
+    </w:p>
+    <w:p>
+      <w:pPr>
+        <w:pStyle w:val="ListParagraph"/>
+        <w:numPr>
+          <w:ilvl w:val="0"/>
+          <w:numId w:val="2"/>
+        </w:numPr>
+        <w:rPr>
+          <w:sz w:val="24"/>
+          <w:szCs w:val="24"/>
+        </w:rPr>
+      </w:pPr>
+      <w:r>
+        <w:rPr>
+          <w:b w:val="1"/>
+          <w:bCs w:val="1"/>
+          <w:sz w:val="24"/>
+          <w:szCs w:val="24"/>
+        </w:rPr>
+        <w:t>Output for Excel:</w:t>
+      </w:r>
+      <w:r>
+        <w:rPr>
+          <w:sz w:val="24"/>
+          <w:szCs w:val="24"/>
+        </w:rPr>
+        <w:t xml:space="preserve"> The </w:t>
+      </w:r>
+      <w:r>
+        <w:rPr>
+          <w:sz w:val="24"/>
+          <w:szCs w:val="24"/>
+        </w:rPr>
+        <w:t>User</w:t>
+      </w:r>
+      <w:r>
+        <w:rPr>
+          <w:sz w:val="24"/>
+          <w:szCs w:val="24"/>
+        </w:rPr>
+        <w:t xml:space="preserve"> may want to have the Output transcribed into a specific Excel Template for custom payslip sheets. This would be </w:t>
+      </w:r>
+      <w:r>
+        <w:rPr>
+          <w:sz w:val="24"/>
+          <w:szCs w:val="24"/>
+        </w:rPr>
+        <w:t>a great addition</w:t>
+      </w:r>
+      <w:r>
+        <w:rPr>
+          <w:sz w:val="24"/>
+          <w:szCs w:val="24"/>
+        </w:rPr>
+        <w:t>.</w:t>
+      </w:r>
+    </w:p>
     <w:p/>
+    <w:p>
+      <w:pPr>
+        <w:pStyle w:val="Heading2"/>
+        <w:ind w:left="720"/>
+      </w:pPr>
+      <w:bookmarkStart w:name="_Toc1715880366" w:id="255975805"/>
+      <w:r>
+        <w:rPr/>
+        <w:t>Sources:</w:t>
+      </w:r>
+      <w:bookmarkEnd w:id="255975805"/>
+    </w:p>
+    <w:p>
+      <w:pPr>
+        <w:ind w:firstLine="720"/>
+      </w:pPr>
+      <w:r>
+        <w:rPr/>
+        <w:t xml:space="preserve">The sources below were used to help research for ‘Task 1’. No text is directly </w:t>
+      </w:r>
+      <w:r>
+        <w:tab/>
+      </w:r>
+      <w:r>
+        <w:tab/>
+      </w:r>
+      <w:r>
+        <w:rPr/>
+        <w:t xml:space="preserve">quoted within the task, but </w:t>
+      </w:r>
+      <w:r>
+        <w:rPr/>
+        <w:t xml:space="preserve">all sources were used to give me a better </w:t>
+      </w:r>
+      <w:r>
+        <w:tab/>
+      </w:r>
+      <w:r>
+        <w:tab/>
+      </w:r>
+      <w:r>
+        <w:tab/>
+      </w:r>
+      <w:r>
+        <w:rPr/>
+        <w:t>understanding of the topic.</w:t>
+      </w:r>
+    </w:p>
+    <w:p>
+      <w:pPr>
+        <w:pStyle w:val="ListParagraph"/>
+        <w:numPr>
+          <w:ilvl w:val="0"/>
+          <w:numId w:val="5"/>
+        </w:numPr>
+        <w:rPr>
+          <w:sz w:val="24"/>
+          <w:szCs w:val="24"/>
+        </w:rPr>
+      </w:pPr>
+      <w:r>
+        <w:rPr>
+          <w:b w:val="1"/>
+          <w:bCs w:val="1"/>
+          <w:sz w:val="24"/>
+          <w:szCs w:val="24"/>
+        </w:rPr>
+        <w:t>FreeCodeCamp</w:t>
+      </w:r>
+      <w:r>
+        <w:rPr>
+          <w:b w:val="1"/>
+          <w:bCs w:val="1"/>
+          <w:sz w:val="24"/>
+          <w:szCs w:val="24"/>
+        </w:rPr>
+        <w:t>:</w:t>
+      </w:r>
+      <w:r>
+        <w:rPr>
+          <w:sz w:val="24"/>
+          <w:szCs w:val="24"/>
+        </w:rPr>
+        <w:t xml:space="preserve"> [</w:t>
+      </w:r>
+      <w:hyperlink r:id="R532589f5db8248d3">
+        <w:r>
+          <w:rPr>
+            <w:rStyle w:val="Hyperlink"/>
+            <w:sz w:val="24"/>
+            <w:szCs w:val="24"/>
+          </w:rPr>
+          <w:t>https://www.freecodecamp.org/news/an-introduction-to-programming-paradigms/</w:t>
+        </w:r>
+      </w:hyperlink>
+      <w:r>
+        <w:rPr>
+          <w:sz w:val="24"/>
+          <w:szCs w:val="24"/>
+        </w:rPr>
+        <w:t>]</w:t>
+      </w:r>
+    </w:p>
+    <w:p>
+      <w:pPr>
+        <w:pStyle w:val="ListParagraph"/>
+        <w:numPr>
+          <w:ilvl w:val="0"/>
+          <w:numId w:val="5"/>
+        </w:numPr>
+        <w:rPr>
+          <w:sz w:val="24"/>
+          <w:szCs w:val="24"/>
+        </w:rPr>
+      </w:pPr>
+      <w:r>
+        <w:rPr>
+          <w:b w:val="1"/>
+          <w:bCs w:val="1"/>
+          <w:sz w:val="24"/>
+          <w:szCs w:val="24"/>
+        </w:rPr>
+        <w:t>TechGeekBuzz</w:t>
+      </w:r>
+      <w:r>
+        <w:rPr>
+          <w:b w:val="1"/>
+          <w:bCs w:val="1"/>
+          <w:sz w:val="24"/>
+          <w:szCs w:val="24"/>
+        </w:rPr>
+        <w:t>:</w:t>
+      </w:r>
+      <w:r>
+        <w:rPr>
+          <w:sz w:val="24"/>
+          <w:szCs w:val="24"/>
+        </w:rPr>
+        <w:t xml:space="preserve"> [</w:t>
+      </w:r>
+      <w:hyperlink r:id="R292bf72895554006">
+        <w:r>
+          <w:rPr>
+            <w:rStyle w:val="Hyperlink"/>
+            <w:sz w:val="24"/>
+            <w:szCs w:val="24"/>
+          </w:rPr>
+          <w:t>https://www.techgeekbuzz.com/blog/procedural-programming/</w:t>
+        </w:r>
+      </w:hyperlink>
+      <w:r>
+        <w:rPr>
+          <w:sz w:val="24"/>
+          <w:szCs w:val="24"/>
+        </w:rPr>
+        <w:t>]</w:t>
+      </w:r>
+    </w:p>
+    <w:p>
+      <w:pPr>
+        <w:pStyle w:val="ListParagraph"/>
+        <w:numPr>
+          <w:ilvl w:val="0"/>
+          <w:numId w:val="5"/>
+        </w:numPr>
+        <w:rPr>
+          <w:sz w:val="24"/>
+          <w:szCs w:val="24"/>
+        </w:rPr>
+      </w:pPr>
+      <w:r>
+        <w:rPr>
+          <w:b w:val="1"/>
+          <w:bCs w:val="1"/>
+          <w:sz w:val="24"/>
+          <w:szCs w:val="24"/>
+        </w:rPr>
+        <w:t>VirtualWorkersOfAmerica</w:t>
+      </w:r>
+      <w:r>
+        <w:rPr>
+          <w:b w:val="1"/>
+          <w:bCs w:val="1"/>
+          <w:sz w:val="24"/>
+          <w:szCs w:val="24"/>
+        </w:rPr>
+        <w:t>:</w:t>
+      </w:r>
+      <w:r>
+        <w:rPr>
+          <w:sz w:val="24"/>
+          <w:szCs w:val="24"/>
+        </w:rPr>
+        <w:t xml:space="preserve"> [</w:t>
+      </w:r>
+      <w:hyperlink r:id="R18e7a371d39f4e33">
+        <w:r>
+          <w:rPr>
+            <w:rStyle w:val="Hyperlink"/>
+            <w:sz w:val="24"/>
+            <w:szCs w:val="24"/>
+          </w:rPr>
+          <w:t>https://virtualworkersofamerica.com/procedural-programming-definition-advantages-disadvantages/</w:t>
+        </w:r>
+      </w:hyperlink>
+      <w:r>
+        <w:rPr>
+          <w:sz w:val="24"/>
+          <w:szCs w:val="24"/>
+        </w:rPr>
+        <w:t>]</w:t>
+      </w:r>
+    </w:p>
     <w:sectPr>
       <w:pgSz w:w="11906" w:h="16838" w:orient="portrait"/>
       <w:pgMar w:top="1440" w:right="1440" w:bottom="1440" w:left="1440" w:header="720" w:footer="720" w:gutter="0"/>
       <w:cols w:space="720"/>
       <w:docGrid w:linePitch="360"/>
+      <w:headerReference w:type="default" r:id="R43cf2ed3ee9c412e"/>
+      <w:footerReference w:type="default" r:id="R985fb5d0b99544f1"/>
     </w:sectPr>
   </w:body>
 </w:document>
 </file>
 
+<file path=word/footer.xml><?xml version="1.0" encoding="utf-8"?>
+<w:ftr xmlns:w14="http://schemas.microsoft.com/office/word/2010/wordml" xmlns:w="http://schemas.openxmlformats.org/wordprocessingml/2006/main">
+  <w:tbl>
+    <w:tblPr>
+      <w:tblStyle w:val="TableNormal"/>
+      <w:bidiVisual w:val="0"/>
+      <w:tblW w:w="0" w:type="auto"/>
+      <w:tblLook w:val="06A0" w:firstRow="1" w:lastRow="0" w:firstColumn="1" w:lastColumn="0" w:noHBand="1" w:noVBand="1"/>
+    </w:tblPr>
+    <w:tblGrid>
+      <w:gridCol w:w="3005"/>
+      <w:gridCol w:w="3005"/>
+      <w:gridCol w:w="3005"/>
+    </w:tblGrid>
+    <w:tr>
+      <w:trPr>
+        <w:trHeight w:val="300"/>
+      </w:trPr>
+      <w:tc>
+        <w:tcPr>
+          <w:tcW w:w="3005" w:type="dxa"/>
+          <w:tcMar/>
+        </w:tcPr>
+        <w:p>
+          <w:pPr>
+            <w:pStyle w:val="Header"/>
+            <w:bidi w:val="0"/>
+            <w:ind w:left="-115"/>
+            <w:jc w:val="left"/>
+          </w:pPr>
+        </w:p>
+      </w:tc>
+      <w:tc>
+        <w:tcPr>
+          <w:tcW w:w="3005" w:type="dxa"/>
+          <w:tcMar/>
+        </w:tcPr>
+        <w:p>
+          <w:pPr>
+            <w:pStyle w:val="Header"/>
+            <w:bidi w:val="0"/>
+            <w:jc w:val="center"/>
+          </w:pPr>
+          <w:r>
+            <w:rPr/>
+            <w:t xml:space="preserve">Page: </w:t>
+          </w:r>
+          <w:r>
+            <w:fldChar w:fldCharType="begin"/>
+          </w:r>
+          <w:r>
+            <w:instrText xml:space="preserve">PAGE</w:instrText>
+          </w:r>
+          <w:r>
+            <w:fldChar w:fldCharType="separate"/>
+          </w:r>
+          <w:r>
+            <w:fldChar w:fldCharType="end"/>
+          </w:r>
+        </w:p>
+      </w:tc>
+      <w:tc>
+        <w:tcPr>
+          <w:tcW w:w="3005" w:type="dxa"/>
+          <w:tcMar/>
+        </w:tcPr>
+        <w:p>
+          <w:pPr>
+            <w:pStyle w:val="Header"/>
+            <w:bidi w:val="0"/>
+            <w:ind w:right="-115"/>
+            <w:jc w:val="right"/>
+          </w:pPr>
+        </w:p>
+      </w:tc>
+    </w:tr>
+  </w:tbl>
+  <w:p>
+    <w:pPr>
+      <w:pStyle w:val="Footer"/>
+      <w:bidi w:val="0"/>
+    </w:pPr>
+  </w:p>
+</w:ftr>
+</file>
+
+<file path=word/header.xml><?xml version="1.0" encoding="utf-8"?>
+<w:hdr xmlns:w14="http://schemas.microsoft.com/office/word/2010/wordml" xmlns:w="http://schemas.openxmlformats.org/wordprocessingml/2006/main">
+  <w:tbl>
+    <w:tblPr>
+      <w:tblStyle w:val="TableNormal"/>
+      <w:bidiVisual w:val="0"/>
+      <w:tblW w:w="0" w:type="auto"/>
+      <w:tblLook w:val="06A0" w:firstRow="1" w:lastRow="0" w:firstColumn="1" w:lastColumn="0" w:noHBand="1" w:noVBand="1"/>
+    </w:tblPr>
+    <w:tblGrid>
+      <w:gridCol w:w="3005"/>
+      <w:gridCol w:w="3005"/>
+      <w:gridCol w:w="3005"/>
+    </w:tblGrid>
+    <w:tr>
+      <w:trPr>
+        <w:trHeight w:val="300"/>
+      </w:trPr>
+      <w:tc>
+        <w:tcPr>
+          <w:tcW w:w="3005" w:type="dxa"/>
+          <w:tcMar/>
+        </w:tcPr>
+        <w:p>
+          <w:pPr>
+            <w:pStyle w:val="Header"/>
+            <w:bidi w:val="0"/>
+            <w:ind w:left="-115"/>
+            <w:jc w:val="left"/>
+          </w:pPr>
+          <w:r>
+            <w:rPr/>
+            <w:t>Kevin O’ Halloran</w:t>
+          </w:r>
+        </w:p>
+      </w:tc>
+      <w:tc>
+        <w:tcPr>
+          <w:tcW w:w="3005" w:type="dxa"/>
+          <w:tcMar/>
+        </w:tcPr>
+        <w:p>
+          <w:pPr>
+            <w:pStyle w:val="Header"/>
+            <w:bidi w:val="0"/>
+            <w:jc w:val="center"/>
+          </w:pPr>
+          <w:r>
+            <w:rPr/>
+            <w:t>Procedural Programming</w:t>
+          </w:r>
+        </w:p>
+      </w:tc>
+      <w:tc>
+        <w:tcPr>
+          <w:tcW w:w="3005" w:type="dxa"/>
+          <w:tcMar/>
+        </w:tcPr>
+        <w:p>
+          <w:pPr>
+            <w:pStyle w:val="Header"/>
+            <w:bidi w:val="0"/>
+            <w:ind w:right="-115"/>
+            <w:jc w:val="right"/>
+          </w:pPr>
+          <w:r>
+            <w:rPr/>
+            <w:t>30/01/2026</w:t>
+          </w:r>
+        </w:p>
+      </w:tc>
+    </w:tr>
+  </w:tbl>
+  <w:p>
+    <w:pPr>
+      <w:pStyle w:val="Header"/>
+      <w:bidi w:val="0"/>
+    </w:pPr>
+  </w:p>
+</w:hdr>
+</file>
+
 <file path=word/intelligence2.xml><?xml version="1.0" encoding="utf-8"?>
 <int2:intelligence xmlns:int2="http://schemas.microsoft.com/office/intelligence/2020/intelligence">
   <int2:observations>
+    <int2:textHash int2:hashCode="DhX4eJudYv6Q0f" int2:id="VXJ2aupw">
+      <int2:state int2:type="spell" int2:value="Rejected"/>
+    </int2:textHash>
+    <int2:textHash int2:hashCode="4d25nRpALZL02I" int2:id="rXKM1pJQ">
+      <int2:state int2:type="spell" int2:value="Rejected"/>
+    </int2:textHash>
+    <int2:textHash int2:hashCode="Aebgh5e0uvqIGd" int2:id="FQBL2sOr">
+      <int2:state int2:type="spell" int2:value="Rejected"/>
+    </int2:textHash>
+    <int2:textHash int2:hashCode="zR9q1TGjgseJqe" int2:id="x2X8woIW">
+      <int2:state int2:type="spell" int2:value="Rejected"/>
+    </int2:textHash>
+    <int2:bookmark int2:bookmarkName="_Int_1JGuvcsc" int2:invalidationBookmarkName="" int2:hashCode="kTNrXXFfJxOgOD" int2:id="WU6r1GO1">
+      <int2:state int2:type="gram" int2:value="Rejected"/>
+    </int2:bookmark>
+    <int2:bookmark int2:bookmarkName="_Int_tizsHLrZ" int2:invalidationBookmarkName="" int2:hashCode="QfwIYIhqawSF3X" int2:id="zVU5wrz4">
+      <int2:state int2:type="gram" int2:value="Rejected"/>
+    </int2:bookmark>
+    <int2:bookmark int2:bookmarkName="_Int_UUrPDVGu" int2:invalidationBookmarkName="" int2:hashCode="Ul9htnKSKbGohU" int2:id="gVF4E8V5">
+      <int2:state int2:type="gram" int2:value="Rejected"/>
+    </int2:bookmark>
     <int2:bookmark int2:bookmarkName="_Int_DM9AXOtS" int2:invalidationBookmarkName="" int2:hashCode="0WLix7ec60tJUE" int2:id="IcaDAHsK">
       <int2:state int2:type="gram" int2:value="Rejected"/>
     </int2:bookmark>
   </int2:observations>
   <int2:intelligenceSettings/>
 </int2:intelligence>
+</file>
+
+<file path=word/numbering.xml><?xml version="1.0" encoding="utf-8"?>
+<w:numbering xmlns:w="http://schemas.openxmlformats.org/wordprocessingml/2006/main">
+  <w:abstractNum xmlns:w="http://schemas.openxmlformats.org/wordprocessingml/2006/main" w:abstractNumId="6">
+    <w:nsid w:val="77f2d953"/>
+    <w:multiLevelType xmlns:w="http://schemas.openxmlformats.org/wordprocessingml/2006/main" w:val="hybridMultilevel"/>
+    <w:lvl xmlns:w="http://schemas.openxmlformats.org/wordprocessingml/2006/main" w:ilvl="0">
+      <w:start w:val="1"/>
+      <w:numFmt w:val="decimal"/>
+      <w:lvlText w:val="%1."/>
+      <w:lvlJc w:val="left"/>
+      <w:pPr>
+        <w:ind w:left="720" w:hanging="360"/>
+      </w:pPr>
+    </w:lvl>
+    <w:lvl xmlns:w="http://schemas.openxmlformats.org/wordprocessingml/2006/main" w:ilvl="1">
+      <w:start w:val="1"/>
+      <w:numFmt w:val="lowerLetter"/>
+      <w:lvlText w:val="%2."/>
+      <w:lvlJc w:val="left"/>
+      <w:pPr>
+        <w:ind w:left="1440" w:hanging="360"/>
+      </w:pPr>
+    </w:lvl>
+    <w:lvl xmlns:w="http://schemas.openxmlformats.org/wordprocessingml/2006/main" w:ilvl="2">
+      <w:start w:val="1"/>
+      <w:numFmt w:val="lowerRoman"/>
+      <w:lvlText w:val="%3."/>
+      <w:lvlJc w:val="right"/>
+      <w:pPr>
+        <w:ind w:left="2160" w:hanging="180"/>
+      </w:pPr>
+    </w:lvl>
+    <w:lvl xmlns:w="http://schemas.openxmlformats.org/wordprocessingml/2006/main" w:ilvl="3">
+      <w:start w:val="1"/>
+      <w:numFmt w:val="decimal"/>
+      <w:lvlText w:val="%4."/>
+      <w:lvlJc w:val="left"/>
+      <w:pPr>
+        <w:ind w:left="2880" w:hanging="360"/>
+      </w:pPr>
+    </w:lvl>
+    <w:lvl xmlns:w="http://schemas.openxmlformats.org/wordprocessingml/2006/main" w:ilvl="4">
+      <w:start w:val="1"/>
+      <w:numFmt w:val="lowerLetter"/>
+      <w:lvlText w:val="%5."/>
+      <w:lvlJc w:val="left"/>
+      <w:pPr>
+        <w:ind w:left="3600" w:hanging="360"/>
+      </w:pPr>
+    </w:lvl>
+    <w:lvl xmlns:w="http://schemas.openxmlformats.org/wordprocessingml/2006/main" w:ilvl="5">
+      <w:start w:val="1"/>
+      <w:numFmt w:val="lowerRoman"/>
+      <w:lvlText w:val="%6."/>
+      <w:lvlJc w:val="right"/>
+      <w:pPr>
+        <w:ind w:left="4320" w:hanging="180"/>
+      </w:pPr>
+    </w:lvl>
+    <w:lvl xmlns:w="http://schemas.openxmlformats.org/wordprocessingml/2006/main" w:ilvl="6">
+      <w:start w:val="1"/>
+      <w:numFmt w:val="decimal"/>
+      <w:lvlText w:val="%7."/>
+      <w:lvlJc w:val="left"/>
+      <w:pPr>
+        <w:ind w:left="5040" w:hanging="360"/>
+      </w:pPr>
+    </w:lvl>
+    <w:lvl xmlns:w="http://schemas.openxmlformats.org/wordprocessingml/2006/main" w:ilvl="7">
+      <w:start w:val="1"/>
+      <w:numFmt w:val="lowerLetter"/>
+      <w:lvlText w:val="%8."/>
+      <w:lvlJc w:val="left"/>
+      <w:pPr>
+        <w:ind w:left="5760" w:hanging="360"/>
+      </w:pPr>
+    </w:lvl>
+    <w:lvl xmlns:w="http://schemas.openxmlformats.org/wordprocessingml/2006/main" w:ilvl="8">
+      <w:start w:val="1"/>
+      <w:numFmt w:val="lowerRoman"/>
+      <w:lvlText w:val="%9."/>
+      <w:lvlJc w:val="right"/>
+      <w:pPr>
+        <w:ind w:left="6480" w:hanging="180"/>
+      </w:pPr>
+    </w:lvl>
+  </w:abstractNum>
+  <w:abstractNum xmlns:w="http://schemas.openxmlformats.org/wordprocessingml/2006/main" w:abstractNumId="5">
+    <w:nsid w:val="3a9a2a17"/>
+    <w:multiLevelType xmlns:w="http://schemas.openxmlformats.org/wordprocessingml/2006/main" w:val="hybridMultilevel"/>
+    <w:lvl xmlns:w="http://schemas.openxmlformats.org/wordprocessingml/2006/main" w:ilvl="0">
+      <w:start w:val="1"/>
+      <w:numFmt w:val="decimal"/>
+      <w:lvlText w:val="%1."/>
+      <w:lvlJc w:val="left"/>
+      <w:pPr>
+        <w:ind w:left="720" w:hanging="360"/>
+      </w:pPr>
+    </w:lvl>
+    <w:lvl xmlns:w="http://schemas.openxmlformats.org/wordprocessingml/2006/main" w:ilvl="1">
+      <w:start w:val="1"/>
+      <w:numFmt w:val="lowerLetter"/>
+      <w:lvlText w:val="%2."/>
+      <w:lvlJc w:val="left"/>
+      <w:pPr>
+        <w:ind w:left="1440" w:hanging="360"/>
+      </w:pPr>
+    </w:lvl>
+    <w:lvl xmlns:w="http://schemas.openxmlformats.org/wordprocessingml/2006/main" w:ilvl="2">
+      <w:start w:val="1"/>
+      <w:numFmt w:val="lowerRoman"/>
+      <w:lvlText w:val="%3."/>
+      <w:lvlJc w:val="right"/>
+      <w:pPr>
+        <w:ind w:left="2160" w:hanging="180"/>
+      </w:pPr>
+    </w:lvl>
+    <w:lvl xmlns:w="http://schemas.openxmlformats.org/wordprocessingml/2006/main" w:ilvl="3">
+      <w:start w:val="1"/>
+      <w:numFmt w:val="decimal"/>
+      <w:lvlText w:val="%4."/>
+      <w:lvlJc w:val="left"/>
+      <w:pPr>
+        <w:ind w:left="2880" w:hanging="360"/>
+      </w:pPr>
+    </w:lvl>
+    <w:lvl xmlns:w="http://schemas.openxmlformats.org/wordprocessingml/2006/main" w:ilvl="4">
+      <w:start w:val="1"/>
+      <w:numFmt w:val="lowerLetter"/>
+      <w:lvlText w:val="%5."/>
+      <w:lvlJc w:val="left"/>
+      <w:pPr>
+        <w:ind w:left="3600" w:hanging="360"/>
+      </w:pPr>
+    </w:lvl>
+    <w:lvl xmlns:w="http://schemas.openxmlformats.org/wordprocessingml/2006/main" w:ilvl="5">
+      <w:start w:val="1"/>
+      <w:numFmt w:val="lowerRoman"/>
+      <w:lvlText w:val="%6."/>
+      <w:lvlJc w:val="right"/>
+      <w:pPr>
+        <w:ind w:left="4320" w:hanging="180"/>
+      </w:pPr>
+    </w:lvl>
+    <w:lvl xmlns:w="http://schemas.openxmlformats.org/wordprocessingml/2006/main" w:ilvl="6">
+      <w:start w:val="1"/>
+      <w:numFmt w:val="decimal"/>
+      <w:lvlText w:val="%7."/>
+      <w:lvlJc w:val="left"/>
+      <w:pPr>
+        <w:ind w:left="5040" w:hanging="360"/>
+      </w:pPr>
+    </w:lvl>
+    <w:lvl xmlns:w="http://schemas.openxmlformats.org/wordprocessingml/2006/main" w:ilvl="7">
+      <w:start w:val="1"/>
+      <w:numFmt w:val="lowerLetter"/>
+      <w:lvlText w:val="%8."/>
+      <w:lvlJc w:val="left"/>
+      <w:pPr>
+        <w:ind w:left="5760" w:hanging="360"/>
+      </w:pPr>
+    </w:lvl>
+    <w:lvl xmlns:w="http://schemas.openxmlformats.org/wordprocessingml/2006/main" w:ilvl="8">
+      <w:start w:val="1"/>
+      <w:numFmt w:val="lowerRoman"/>
+      <w:lvlText w:val="%9."/>
+      <w:lvlJc w:val="right"/>
+      <w:pPr>
+        <w:ind w:left="6480" w:hanging="180"/>
+      </w:pPr>
+    </w:lvl>
+  </w:abstractNum>
+  <w:abstractNum xmlns:w="http://schemas.openxmlformats.org/wordprocessingml/2006/main" w:abstractNumId="4">
+    <w:nsid w:val="52b408b1"/>
+    <w:multiLevelType xmlns:w="http://schemas.openxmlformats.org/wordprocessingml/2006/main" w:val="hybridMultilevel"/>
+    <w:lvl xmlns:w="http://schemas.openxmlformats.org/wordprocessingml/2006/main" w:ilvl="0">
+      <w:start w:val="1"/>
+      <w:numFmt w:val="decimal"/>
+      <w:lvlText w:val="%1."/>
+      <w:lvlJc w:val="left"/>
+      <w:pPr>
+        <w:ind w:left="720" w:hanging="360"/>
+      </w:pPr>
+    </w:lvl>
+    <w:lvl xmlns:w="http://schemas.openxmlformats.org/wordprocessingml/2006/main" w:ilvl="1">
+      <w:start w:val="1"/>
+      <w:numFmt w:val="lowerLetter"/>
+      <w:lvlText w:val="%2."/>
+      <w:lvlJc w:val="left"/>
+      <w:pPr>
+        <w:ind w:left="1440" w:hanging="360"/>
+      </w:pPr>
+    </w:lvl>
+    <w:lvl xmlns:w="http://schemas.openxmlformats.org/wordprocessingml/2006/main" w:ilvl="2">
+      <w:start w:val="1"/>
+      <w:numFmt w:val="lowerRoman"/>
+      <w:lvlText w:val="%3."/>
+      <w:lvlJc w:val="right"/>
+      <w:pPr>
+        <w:ind w:left="2160" w:hanging="180"/>
+      </w:pPr>
+    </w:lvl>
+    <w:lvl xmlns:w="http://schemas.openxmlformats.org/wordprocessingml/2006/main" w:ilvl="3">
+      <w:start w:val="1"/>
+      <w:numFmt w:val="decimal"/>
+      <w:lvlText w:val="%4."/>
+      <w:lvlJc w:val="left"/>
+      <w:pPr>
+        <w:ind w:left="2880" w:hanging="360"/>
+      </w:pPr>
+    </w:lvl>
+    <w:lvl xmlns:w="http://schemas.openxmlformats.org/wordprocessingml/2006/main" w:ilvl="4">
+      <w:start w:val="1"/>
+      <w:numFmt w:val="lowerLetter"/>
+      <w:lvlText w:val="%5."/>
+      <w:lvlJc w:val="left"/>
+      <w:pPr>
+        <w:ind w:left="3600" w:hanging="360"/>
+      </w:pPr>
+    </w:lvl>
+    <w:lvl xmlns:w="http://schemas.openxmlformats.org/wordprocessingml/2006/main" w:ilvl="5">
+      <w:start w:val="1"/>
+      <w:numFmt w:val="lowerRoman"/>
+      <w:lvlText w:val="%6."/>
+      <w:lvlJc w:val="right"/>
+      <w:pPr>
+        <w:ind w:left="4320" w:hanging="180"/>
+      </w:pPr>
+    </w:lvl>
+    <w:lvl xmlns:w="http://schemas.openxmlformats.org/wordprocessingml/2006/main" w:ilvl="6">
+      <w:start w:val="1"/>
+      <w:numFmt w:val="decimal"/>
+      <w:lvlText w:val="%7."/>
+      <w:lvlJc w:val="left"/>
+      <w:pPr>
+        <w:ind w:left="5040" w:hanging="360"/>
+      </w:pPr>
+    </w:lvl>
+    <w:lvl xmlns:w="http://schemas.openxmlformats.org/wordprocessingml/2006/main" w:ilvl="7">
+      <w:start w:val="1"/>
+      <w:numFmt w:val="lowerLetter"/>
+      <w:lvlText w:val="%8."/>
+      <w:lvlJc w:val="left"/>
+      <w:pPr>
+        <w:ind w:left="5760" w:hanging="360"/>
+      </w:pPr>
+    </w:lvl>
+    <w:lvl xmlns:w="http://schemas.openxmlformats.org/wordprocessingml/2006/main" w:ilvl="8">
+      <w:start w:val="1"/>
+      <w:numFmt w:val="lowerRoman"/>
+      <w:lvlText w:val="%9."/>
+      <w:lvlJc w:val="right"/>
+      <w:pPr>
+        <w:ind w:left="6480" w:hanging="180"/>
+      </w:pPr>
+    </w:lvl>
+  </w:abstractNum>
+  <w:abstractNum xmlns:w="http://schemas.openxmlformats.org/wordprocessingml/2006/main" w:abstractNumId="3">
+    <w:nsid w:val="7f323804"/>
+    <w:multiLevelType xmlns:w="http://schemas.openxmlformats.org/wordprocessingml/2006/main" w:val="hybridMultilevel"/>
+    <w:lvl xmlns:w="http://schemas.openxmlformats.org/wordprocessingml/2006/main" w:ilvl="0">
+      <w:start w:val="1"/>
+      <w:numFmt w:val="decimal"/>
+      <w:lvlText w:val="%1."/>
+      <w:lvlJc w:val="left"/>
+      <w:pPr>
+        <w:ind w:left="720" w:hanging="360"/>
+      </w:pPr>
+    </w:lvl>
+    <w:lvl xmlns:w="http://schemas.openxmlformats.org/wordprocessingml/2006/main" w:ilvl="1">
+      <w:start w:val="1"/>
+      <w:numFmt w:val="lowerLetter"/>
+      <w:lvlText w:val="%2."/>
+      <w:lvlJc w:val="left"/>
+      <w:pPr>
+        <w:ind w:left="1440" w:hanging="360"/>
+      </w:pPr>
+    </w:lvl>
+    <w:lvl xmlns:w="http://schemas.openxmlformats.org/wordprocessingml/2006/main" w:ilvl="2">
+      <w:start w:val="1"/>
+      <w:numFmt w:val="lowerRoman"/>
+      <w:lvlText w:val="%3."/>
+      <w:lvlJc w:val="right"/>
+      <w:pPr>
+        <w:ind w:left="2160" w:hanging="180"/>
+      </w:pPr>
+    </w:lvl>
+    <w:lvl xmlns:w="http://schemas.openxmlformats.org/wordprocessingml/2006/main" w:ilvl="3">
+      <w:start w:val="1"/>
+      <w:numFmt w:val="decimal"/>
+      <w:lvlText w:val="%4."/>
+      <w:lvlJc w:val="left"/>
+      <w:pPr>
+        <w:ind w:left="2880" w:hanging="360"/>
+      </w:pPr>
+    </w:lvl>
+    <w:lvl xmlns:w="http://schemas.openxmlformats.org/wordprocessingml/2006/main" w:ilvl="4">
+      <w:start w:val="1"/>
+      <w:numFmt w:val="lowerLetter"/>
+      <w:lvlText w:val="%5."/>
+      <w:lvlJc w:val="left"/>
+      <w:pPr>
+        <w:ind w:left="3600" w:hanging="360"/>
+      </w:pPr>
+    </w:lvl>
+    <w:lvl xmlns:w="http://schemas.openxmlformats.org/wordprocessingml/2006/main" w:ilvl="5">
+      <w:start w:val="1"/>
+      <w:numFmt w:val="lowerRoman"/>
+      <w:lvlText w:val="%6."/>
+      <w:lvlJc w:val="right"/>
+      <w:pPr>
+        <w:ind w:left="4320" w:hanging="180"/>
+      </w:pPr>
+    </w:lvl>
+    <w:lvl xmlns:w="http://schemas.openxmlformats.org/wordprocessingml/2006/main" w:ilvl="6">
+      <w:start w:val="1"/>
+      <w:numFmt w:val="decimal"/>
+      <w:lvlText w:val="%7."/>
+      <w:lvlJc w:val="left"/>
+      <w:pPr>
+        <w:ind w:left="5040" w:hanging="360"/>
+      </w:pPr>
+    </w:lvl>
+    <w:lvl xmlns:w="http://schemas.openxmlformats.org/wordprocessingml/2006/main" w:ilvl="7">
+      <w:start w:val="1"/>
+      <w:numFmt w:val="lowerLetter"/>
+      <w:lvlText w:val="%8."/>
+      <w:lvlJc w:val="left"/>
+      <w:pPr>
+        <w:ind w:left="5760" w:hanging="360"/>
+      </w:pPr>
+    </w:lvl>
+    <w:lvl xmlns:w="http://schemas.openxmlformats.org/wordprocessingml/2006/main" w:ilvl="8">
+      <w:start w:val="1"/>
+      <w:numFmt w:val="lowerRoman"/>
+      <w:lvlText w:val="%9."/>
+      <w:lvlJc w:val="right"/>
+      <w:pPr>
+        <w:ind w:left="6480" w:hanging="180"/>
+      </w:pPr>
+    </w:lvl>
+  </w:abstractNum>
+  <w:abstractNum xmlns:w="http://schemas.openxmlformats.org/wordprocessingml/2006/main" w:abstractNumId="2">
+    <w:nsid w:val="4bc330cf"/>
+    <w:multiLevelType xmlns:w="http://schemas.openxmlformats.org/wordprocessingml/2006/main" w:val="hybridMultilevel"/>
+    <w:lvl xmlns:w="http://schemas.openxmlformats.org/wordprocessingml/2006/main" w:ilvl="0">
+      <w:start w:val="1"/>
+      <w:numFmt w:val="bullet"/>
+      <w:lvlText w:val="-"/>
+      <w:lvlJc w:val="left"/>
+      <w:pPr>
+        <w:ind w:left="720" w:hanging="360"/>
+      </w:pPr>
+      <w:rPr>
+        <w:rFonts w:hint="default" w:ascii="Aptos" w:hAnsi="Aptos"/>
+      </w:rPr>
+    </w:lvl>
+    <w:lvl xmlns:w="http://schemas.openxmlformats.org/wordprocessingml/2006/main" w:ilvl="1">
+      <w:start w:val="1"/>
+      <w:numFmt w:val="bullet"/>
+      <w:lvlText w:val="o"/>
+      <w:lvlJc w:val="left"/>
+      <w:pPr>
+        <w:ind w:left="1440" w:hanging="360"/>
+      </w:pPr>
+      <w:rPr>
+        <w:rFonts w:hint="default" w:ascii="Courier New" w:hAnsi="Courier New"/>
+      </w:rPr>
+    </w:lvl>
+    <w:lvl xmlns:w="http://schemas.openxmlformats.org/wordprocessingml/2006/main" w:ilvl="2">
+      <w:start w:val="1"/>
+      <w:numFmt w:val="bullet"/>
+      <w:lvlText w:val=""/>
+      <w:lvlJc w:val="left"/>
+      <w:pPr>
+        <w:ind w:left="2160" w:hanging="360"/>
+      </w:pPr>
+      <w:rPr>
+        <w:rFonts w:hint="default" w:ascii="Wingdings" w:hAnsi="Wingdings"/>
+      </w:rPr>
+    </w:lvl>
+    <w:lvl xmlns:w="http://schemas.openxmlformats.org/wordprocessingml/2006/main" w:ilvl="3">
+      <w:start w:val="1"/>
+      <w:numFmt w:val="bullet"/>
+      <w:lvlText w:val=""/>
+      <w:lvlJc w:val="left"/>
+      <w:pPr>
+        <w:ind w:left="2880" w:hanging="360"/>
+      </w:pPr>
+      <w:rPr>
+        <w:rFonts w:hint="default" w:ascii="Symbol" w:hAnsi="Symbol"/>
+      </w:rPr>
+    </w:lvl>
+    <w:lvl xmlns:w="http://schemas.openxmlformats.org/wordprocessingml/2006/main" w:ilvl="4">
+      <w:start w:val="1"/>
+      <w:numFmt w:val="bullet"/>
+      <w:lvlText w:val="o"/>
+      <w:lvlJc w:val="left"/>
+      <w:pPr>
+        <w:ind w:left="3600" w:hanging="360"/>
+      </w:pPr>
+      <w:rPr>
+        <w:rFonts w:hint="default" w:ascii="Courier New" w:hAnsi="Courier New"/>
+      </w:rPr>
+    </w:lvl>
+    <w:lvl xmlns:w="http://schemas.openxmlformats.org/wordprocessingml/2006/main" w:ilvl="5">
+      <w:start w:val="1"/>
+      <w:numFmt w:val="bullet"/>
+      <w:lvlText w:val=""/>
+      <w:lvlJc w:val="left"/>
+      <w:pPr>
+        <w:ind w:left="4320" w:hanging="360"/>
+      </w:pPr>
+      <w:rPr>
+        <w:rFonts w:hint="default" w:ascii="Wingdings" w:hAnsi="Wingdings"/>
+      </w:rPr>
+    </w:lvl>
+    <w:lvl xmlns:w="http://schemas.openxmlformats.org/wordprocessingml/2006/main" w:ilvl="6">
+      <w:start w:val="1"/>
+      <w:numFmt w:val="bullet"/>
+      <w:lvlText w:val=""/>
+      <w:lvlJc w:val="left"/>
+      <w:pPr>
+        <w:ind w:left="5040" w:hanging="360"/>
+      </w:pPr>
+      <w:rPr>
+        <w:rFonts w:hint="default" w:ascii="Symbol" w:hAnsi="Symbol"/>
+      </w:rPr>
+    </w:lvl>
+    <w:lvl xmlns:w="http://schemas.openxmlformats.org/wordprocessingml/2006/main" w:ilvl="7">
+      <w:start w:val="1"/>
+      <w:numFmt w:val="bullet"/>
+      <w:lvlText w:val="o"/>
+      <w:lvlJc w:val="left"/>
+      <w:pPr>
+        <w:ind w:left="5760" w:hanging="360"/>
+      </w:pPr>
+      <w:rPr>
+        <w:rFonts w:hint="default" w:ascii="Courier New" w:hAnsi="Courier New"/>
+      </w:rPr>
+    </w:lvl>
+    <w:lvl xmlns:w="http://schemas.openxmlformats.org/wordprocessingml/2006/main" w:ilvl="8">
+      <w:start w:val="1"/>
+      <w:numFmt w:val="bullet"/>
+      <w:lvlText w:val=""/>
+      <w:lvlJc w:val="left"/>
+      <w:pPr>
+        <w:ind w:left="6480" w:hanging="360"/>
+      </w:pPr>
+      <w:rPr>
+        <w:rFonts w:hint="default" w:ascii="Wingdings" w:hAnsi="Wingdings"/>
+      </w:rPr>
+    </w:lvl>
+  </w:abstractNum>
+  <w:abstractNum xmlns:w="http://schemas.openxmlformats.org/wordprocessingml/2006/main" w:abstractNumId="1">
+    <w:nsid w:val="7ce4181d"/>
+    <w:multiLevelType xmlns:w="http://schemas.openxmlformats.org/wordprocessingml/2006/main" w:val="hybridMultilevel"/>
+    <w:lvl xmlns:w="http://schemas.openxmlformats.org/wordprocessingml/2006/main" w:ilvl="0">
+      <w:start w:val="1"/>
+      <w:numFmt w:val="bullet"/>
+      <w:lvlText w:val="-"/>
+      <w:lvlJc w:val="left"/>
+      <w:pPr>
+        <w:ind w:left="720" w:hanging="360"/>
+      </w:pPr>
+      <w:rPr>
+        <w:rFonts w:hint="default" w:ascii="Aptos" w:hAnsi="Aptos"/>
+      </w:rPr>
+    </w:lvl>
+    <w:lvl xmlns:w="http://schemas.openxmlformats.org/wordprocessingml/2006/main" w:ilvl="1">
+      <w:start w:val="1"/>
+      <w:numFmt w:val="bullet"/>
+      <w:lvlText w:val="o"/>
+      <w:lvlJc w:val="left"/>
+      <w:pPr>
+        <w:ind w:left="1440" w:hanging="360"/>
+      </w:pPr>
+      <w:rPr>
+        <w:rFonts w:hint="default" w:ascii="Courier New" w:hAnsi="Courier New"/>
+      </w:rPr>
+    </w:lvl>
+    <w:lvl xmlns:w="http://schemas.openxmlformats.org/wordprocessingml/2006/main" w:ilvl="2">
+      <w:start w:val="1"/>
+      <w:numFmt w:val="bullet"/>
+      <w:lvlText w:val=""/>
+      <w:lvlJc w:val="left"/>
+      <w:pPr>
+        <w:ind w:left="2160" w:hanging="360"/>
+      </w:pPr>
+      <w:rPr>
+        <w:rFonts w:hint="default" w:ascii="Wingdings" w:hAnsi="Wingdings"/>
+      </w:rPr>
+    </w:lvl>
+    <w:lvl xmlns:w="http://schemas.openxmlformats.org/wordprocessingml/2006/main" w:ilvl="3">
+      <w:start w:val="1"/>
+      <w:numFmt w:val="bullet"/>
+      <w:lvlText w:val=""/>
+      <w:lvlJc w:val="left"/>
+      <w:pPr>
+        <w:ind w:left="2880" w:hanging="360"/>
+      </w:pPr>
+      <w:rPr>
+        <w:rFonts w:hint="default" w:ascii="Symbol" w:hAnsi="Symbol"/>
+      </w:rPr>
+    </w:lvl>
+    <w:lvl xmlns:w="http://schemas.openxmlformats.org/wordprocessingml/2006/main" w:ilvl="4">
+      <w:start w:val="1"/>
+      <w:numFmt w:val="bullet"/>
+      <w:lvlText w:val="o"/>
+      <w:lvlJc w:val="left"/>
+      <w:pPr>
+        <w:ind w:left="3600" w:hanging="360"/>
+      </w:pPr>
+      <w:rPr>
+        <w:rFonts w:hint="default" w:ascii="Courier New" w:hAnsi="Courier New"/>
+      </w:rPr>
+    </w:lvl>
+    <w:lvl xmlns:w="http://schemas.openxmlformats.org/wordprocessingml/2006/main" w:ilvl="5">
+      <w:start w:val="1"/>
+      <w:numFmt w:val="bullet"/>
+      <w:lvlText w:val=""/>
+      <w:lvlJc w:val="left"/>
+      <w:pPr>
+        <w:ind w:left="4320" w:hanging="360"/>
+      </w:pPr>
+      <w:rPr>
+        <w:rFonts w:hint="default" w:ascii="Wingdings" w:hAnsi="Wingdings"/>
+      </w:rPr>
+    </w:lvl>
+    <w:lvl xmlns:w="http://schemas.openxmlformats.org/wordprocessingml/2006/main" w:ilvl="6">
+      <w:start w:val="1"/>
+      <w:numFmt w:val="bullet"/>
+      <w:lvlText w:val=""/>
+      <w:lvlJc w:val="left"/>
+      <w:pPr>
+        <w:ind w:left="5040" w:hanging="360"/>
+      </w:pPr>
+      <w:rPr>
+        <w:rFonts w:hint="default" w:ascii="Symbol" w:hAnsi="Symbol"/>
+      </w:rPr>
+    </w:lvl>
+    <w:lvl xmlns:w="http://schemas.openxmlformats.org/wordprocessingml/2006/main" w:ilvl="7">
+      <w:start w:val="1"/>
+      <w:numFmt w:val="bullet"/>
+      <w:lvlText w:val="o"/>
+      <w:lvlJc w:val="left"/>
+      <w:pPr>
+        <w:ind w:left="5760" w:hanging="360"/>
+      </w:pPr>
+      <w:rPr>
+        <w:rFonts w:hint="default" w:ascii="Courier New" w:hAnsi="Courier New"/>
+      </w:rPr>
+    </w:lvl>
+    <w:lvl xmlns:w="http://schemas.openxmlformats.org/wordprocessingml/2006/main" w:ilvl="8">
+      <w:start w:val="1"/>
+      <w:numFmt w:val="bullet"/>
+      <w:lvlText w:val=""/>
+      <w:lvlJc w:val="left"/>
+      <w:pPr>
+        <w:ind w:left="6480" w:hanging="360"/>
+      </w:pPr>
+      <w:rPr>
+        <w:rFonts w:hint="default" w:ascii="Wingdings" w:hAnsi="Wingdings"/>
+      </w:rPr>
+    </w:lvl>
+  </w:abstractNum>
+  <w:num w:numId="6">
+    <w:abstractNumId w:val="6"/>
+  </w:num>
+  <w:num w:numId="5">
+    <w:abstractNumId w:val="5"/>
+  </w:num>
+  <w:num w:numId="4">
+    <w:abstractNumId w:val="4"/>
+  </w:num>
+  <w:num w:numId="3">
+    <w:abstractNumId w:val="3"/>
+  </w:num>
+  <w:num w:numId="2">
+    <w:abstractNumId w:val="2"/>
+  </w:num>
+  <w:num w:numId="1">
+    <w:abstractNumId w:val="1"/>
+  </w:num>
+</w:numbering>
 </file>
 
 <file path=word/styles.xml><?xml version="1.0" encoding="utf-8"?>
@@ -714,6 +3754,118 @@
       <w:outlineLvl w:val="2"/>
     </w:pPr>
   </w:style>
+  <w:style w:type="paragraph" w:styleId="ListParagraph">
+    <w:uiPriority w:val="34"/>
+    <w:name w:val="List Paragraph"/>
+    <w:basedOn w:val="Normal"/>
+    <w:qFormat/>
+    <w:rsid w:val="30B6C3DB"/>
+    <w:pPr>
+      <w:spacing/>
+      <w:ind w:left="720"/>
+      <w:contextualSpacing/>
+    </w:pPr>
+  </w:style>
+  <w:style w:type="character" w:styleId="Hyperlink">
+    <w:uiPriority w:val="99"/>
+    <w:name w:val="Hyperlink"/>
+    <w:basedOn w:val="DefaultParagraphFont"/>
+    <w:unhideWhenUsed/>
+    <w:rsid w:val="30B6C3DB"/>
+    <w:rPr>
+      <w:color w:val="467886"/>
+      <w:u w:val="single"/>
+    </w:rPr>
+  </w:style>
+  <w:style xmlns:w="http://schemas.openxmlformats.org/wordprocessingml/2006/main" w:type="table" w:styleId="TableGrid">
+    <w:name xmlns:w="http://schemas.openxmlformats.org/wordprocessingml/2006/main" w:val="Table Grid"/>
+    <w:basedOn xmlns:w="http://schemas.openxmlformats.org/wordprocessingml/2006/main" w:val="TableNormal"/>
+    <w:uiPriority xmlns:w="http://schemas.openxmlformats.org/wordprocessingml/2006/main" w:val="59"/>
+    <w:rsid xmlns:w="http://schemas.openxmlformats.org/wordprocessingml/2006/main" w:val="00FB4123"/>
+    <w:pPr xmlns:w="http://schemas.openxmlformats.org/wordprocessingml/2006/main">
+      <w:spacing w:after="0" w:line="240" w:lineRule="auto"/>
+    </w:pPr>
+    <w:tblPr xmlns:w="http://schemas.openxmlformats.org/wordprocessingml/2006/main">
+      <w:tblInd w:w="0" w:type="dxa"/>
+      <w:tblBorders>
+        <w:top w:val="single" w:color="000000" w:themeColor="text1" w:sz="4" w:space="0"/>
+        <w:left w:val="single" w:color="000000" w:themeColor="text1" w:sz="4" w:space="0"/>
+        <w:bottom w:val="single" w:color="000000" w:themeColor="text1" w:sz="4" w:space="0"/>
+        <w:right w:val="single" w:color="000000" w:themeColor="text1" w:sz="4" w:space="0"/>
+        <w:insideH w:val="single" w:color="000000" w:themeColor="text1" w:sz="4" w:space="0"/>
+        <w:insideV w:val="single" w:color="000000" w:themeColor="text1" w:sz="4" w:space="0"/>
+      </w:tblBorders>
+      <w:tblCellMar>
+        <w:top w:w="0" w:type="dxa"/>
+        <w:left w:w="108" w:type="dxa"/>
+        <w:bottom w:w="0" w:type="dxa"/>
+        <w:right w:w="108" w:type="dxa"/>
+      </w:tblCellMar>
+    </w:tblPr>
+  </w:style>
+  <w:style w:type="paragraph" w:styleId="Header">
+    <w:uiPriority w:val="99"/>
+    <w:name w:val="header"/>
+    <w:basedOn w:val="Normal"/>
+    <w:unhideWhenUsed/>
+    <w:rsid w:val="49ACD7F6"/>
+    <w:pPr>
+      <w:tabs>
+        <w:tab w:val="center" w:leader="none" w:pos="4680"/>
+        <w:tab w:val="right" w:leader="none" w:pos="9360"/>
+      </w:tabs>
+      <w:spacing w:after="0" w:line="240" w:lineRule="auto"/>
+    </w:pPr>
+  </w:style>
+  <w:style w:type="paragraph" w:styleId="Footer">
+    <w:uiPriority w:val="99"/>
+    <w:name w:val="footer"/>
+    <w:basedOn w:val="Normal"/>
+    <w:unhideWhenUsed/>
+    <w:rsid w:val="49ACD7F6"/>
+    <w:pPr>
+      <w:tabs>
+        <w:tab w:val="center" w:leader="none" w:pos="4680"/>
+        <w:tab w:val="right" w:leader="none" w:pos="9360"/>
+      </w:tabs>
+      <w:spacing w:after="0" w:line="240" w:lineRule="auto"/>
+    </w:pPr>
+  </w:style>
+  <w:style w:type="paragraph" w:styleId="TOC1">
+    <w:uiPriority w:val="39"/>
+    <w:name w:val="toc 1"/>
+    <w:basedOn w:val="Normal"/>
+    <w:next w:val="Normal"/>
+    <w:unhideWhenUsed/>
+    <w:rsid w:val="405EA0C0"/>
+    <w:pPr>
+      <w:spacing w:after="100"/>
+    </w:pPr>
+  </w:style>
+  <w:style w:type="paragraph" w:styleId="TOC2">
+    <w:uiPriority w:val="39"/>
+    <w:name w:val="toc 2"/>
+    <w:basedOn w:val="Normal"/>
+    <w:next w:val="Normal"/>
+    <w:unhideWhenUsed/>
+    <w:rsid w:val="405EA0C0"/>
+    <w:pPr>
+      <w:spacing w:after="100"/>
+      <w:ind w:left="220"/>
+    </w:pPr>
+  </w:style>
+  <w:style w:type="paragraph" w:styleId="TOC3">
+    <w:uiPriority w:val="39"/>
+    <w:name w:val="toc 3"/>
+    <w:basedOn w:val="Normal"/>
+    <w:next w:val="Normal"/>
+    <w:unhideWhenUsed/>
+    <w:rsid w:val="405EA0C0"/>
+    <w:pPr>
+      <w:spacing w:after="100"/>
+      <w:ind w:left="440"/>
+    </w:pPr>
+  </w:style>
 </w:styles>
 </file>
 

</xml_diff>